<commit_message>
Update Modeling the diversity of interactions of Prochlorococcus 21122021.docx
</commit_message>
<xml_diff>
--- a/Modeling the diversity of interactions of Prochlorococcus 21122021.docx
+++ b/Modeling the diversity of interactions of Prochlorococcus 21122021.docx
@@ -1,6 +1,6 @@
 
 <file path=word/document.xml><?xml version="1.0" encoding="utf-8"?>
-<w:document xmlns:wpc="http://schemas.microsoft.com/office/word/2010/wordprocessingCanvas" xmlns:cx="http://schemas.microsoft.com/office/drawing/2014/chartex" xmlns:cx1="http://schemas.microsoft.com/office/drawing/2015/9/8/chartex" xmlns:cx2="http://schemas.microsoft.com/office/drawing/2015/10/21/chartex" xmlns:cx3="http://schemas.microsoft.com/office/drawing/2016/5/9/chartex" xmlns:cx4="http://schemas.microsoft.com/office/drawing/2016/5/10/chartex" xmlns:cx5="http://schemas.microsoft.com/office/drawing/2016/5/11/chartex" xmlns:cx6="http://schemas.microsoft.com/office/drawing/2016/5/12/chartex" xmlns:cx7="http://schemas.microsoft.com/office/drawing/2016/5/13/chartex" xmlns:cx8="http://schemas.microsoft.com/office/drawing/2016/5/14/chartex" xmlns:mc="http://schemas.openxmlformats.org/markup-compatibility/2006" xmlns:aink="http://schemas.microsoft.com/office/drawing/2016/ink" xmlns:am3d="http://schemas.microsoft.com/office/drawing/2017/model3d" xmlns:o="urn:schemas-microsoft-com:office:office" xmlns:r="http://schemas.openxmlformats.org/officeDocument/2006/relationships" xmlns:m="http://schemas.openxmlformats.org/officeDocument/2006/math" xmlns:v="urn:schemas-microsoft-com:vml" xmlns:wp14="http://schemas.microsoft.com/office/word/2010/wordprocessingDrawing" xmlns:wp="http://schemas.openxmlformats.org/drawingml/2006/wordprocessingDrawing" xmlns:w10="urn:schemas-microsoft-com:office:word" xmlns:w="http://schemas.openxmlformats.org/wordprocessingml/2006/main" xmlns:w14="http://schemas.microsoft.com/office/word/2010/wordml" xmlns:w15="http://schemas.microsoft.com/office/word/2012/wordml" xmlns:w16cex="http://schemas.microsoft.com/office/word/2018/wordml/cex" xmlns:w16cid="http://schemas.microsoft.com/office/word/2016/wordml/cid" xmlns:w16="http://schemas.microsoft.com/office/word/2018/wordml" xmlns:w16sdtdh="http://schemas.microsoft.com/office/word/2020/wordml/sdtdatahash" xmlns:w16se="http://schemas.microsoft.com/office/word/2015/wordml/symex" xmlns:wpg="http://schemas.microsoft.com/office/word/2010/wordprocessingGroup" xmlns:wpi="http://schemas.microsoft.com/office/word/2010/wordprocessingInk" xmlns:wne="http://schemas.microsoft.com/office/word/2006/wordml" xmlns:wps="http://schemas.microsoft.com/office/word/2010/wordprocessingShape" mc:Ignorable="w14 w15 w16se w16cid w16 w16cex w16sdtdh wp14">
+<w:document xmlns:wpc="http://schemas.microsoft.com/office/word/2010/wordprocessingCanvas" xmlns:cx="http://schemas.microsoft.com/office/drawing/2014/chartex" xmlns:cx1="http://schemas.microsoft.com/office/drawing/2015/9/8/chartex" xmlns:mc="http://schemas.openxmlformats.org/markup-compatibility/2006" xmlns:o="urn:schemas-microsoft-com:office:office" xmlns:r="http://schemas.openxmlformats.org/officeDocument/2006/relationships" xmlns:m="http://schemas.openxmlformats.org/officeDocument/2006/math" xmlns:v="urn:schemas-microsoft-com:vml" xmlns:wp14="http://schemas.microsoft.com/office/word/2010/wordprocessingDrawing" xmlns:wp="http://schemas.openxmlformats.org/drawingml/2006/wordprocessingDrawing" xmlns:w10="urn:schemas-microsoft-com:office:word" xmlns:w="http://schemas.openxmlformats.org/wordprocessingml/2006/main" xmlns:w14="http://schemas.microsoft.com/office/word/2010/wordml" xmlns:w15="http://schemas.microsoft.com/office/word/2012/wordml" xmlns:w16se="http://schemas.microsoft.com/office/word/2015/wordml/symex" xmlns:wpg="http://schemas.microsoft.com/office/word/2010/wordprocessingGroup" xmlns:wpi="http://schemas.microsoft.com/office/word/2010/wordprocessingInk" xmlns:wne="http://schemas.microsoft.com/office/word/2006/wordml" xmlns:wps="http://schemas.microsoft.com/office/word/2010/wordprocessingShape" mc:Ignorable="w14 w15 w16se wp14">
   <w:body>
     <w:p>
       <w:pPr>
@@ -2233,26 +2233,9 @@
             </w:pPr>
             <w:r>
               <w:rPr>
-                <w:lang w:val="en-US"/>
-              </w:rPr>
-              <w:tab/>
-            </w:r>
-          </w:p>
-          <w:p>
-            <w:pPr>
-              <w:tabs>
-                <w:tab w:val="left" w:pos="2325"/>
-              </w:tabs>
-              <w:rPr>
-                <w:lang w:val="en-US"/>
-              </w:rPr>
-            </w:pPr>
-            <w:r>
-              <w:rPr>
                 <w:noProof/>
                 <w:lang w:val="en-US"/>
               </w:rPr>
-              <w:lastRenderedPageBreak/>
               <w:t xml:space="preserve">   </w:t>
             </w:r>
             <w:r>
@@ -2476,7 +2459,13 @@
               <w:rPr>
                 <w:lang w:val="en-US"/>
               </w:rPr>
-              <w:t xml:space="preserve">weak shaded line – culture fluorescence. </w:t>
+              <w:t>W</w:t>
+            </w:r>
+            <w:r>
+              <w:rPr>
+                <w:lang w:val="en-US"/>
+              </w:rPr>
+              <w:t xml:space="preserve">eak shaded line – culture fluorescence. </w:t>
             </w:r>
           </w:p>
         </w:tc>
@@ -2906,7 +2895,6 @@
         </w:rPr>
         <w:t>: Both strains compete for NH</w:t>
       </w:r>
-      <w:proofErr w:type="gramStart"/>
       <w:r>
         <w:rPr>
           <w:vertAlign w:val="subscript"/>
@@ -2925,14 +2913,7 @@
         <w:rPr>
           <w:lang w:val="en-US"/>
         </w:rPr>
-        <w:t>.</w:t>
-      </w:r>
-      <w:proofErr w:type="gramEnd"/>
-      <w:r>
-        <w:rPr>
-          <w:lang w:val="en-US"/>
-        </w:rPr>
-        <w:t xml:space="preserve"> </w:t>
+        <w:t xml:space="preserve">. </w:t>
       </w:r>
     </w:p>
     <w:p>
@@ -3378,6 +3359,10 @@
               </w:rPr>
             </w:pPr>
             <w:r>
+              <w:rPr>
+                <w:noProof/>
+                <w:lang w:val="en-US"/>
+              </w:rPr>
               <mc:AlternateContent>
                 <mc:Choice Requires="wpg">
                   <w:drawing>
@@ -3393,7 +3378,7 @@
                       <wp:effectExtent l="0" t="0" r="0" b="0"/>
                       <wp:wrapSquare wrapText="bothSides"/>
                       <wp:docPr id="25" name="Group 92"/>
-                      <wp:cNvGraphicFramePr xmlns:a="http://schemas.openxmlformats.org/drawingml/2006/main"/>
+                      <wp:cNvGraphicFramePr/>
                       <a:graphic xmlns:a="http://schemas.openxmlformats.org/drawingml/2006/main">
                         <a:graphicData uri="http://schemas.microsoft.com/office/word/2010/wordprocessingGroup">
                           <wpg:wgp>
@@ -5692,7 +5677,7 @@
                 </mc:Choice>
                 <mc:Fallback>
                   <w:pict>
-                    <v:group w14:anchorId="3E665346" id="Group 92" o:spid="_x0000_s1026" style="position:absolute;margin-left:.35pt;margin-top:.1pt;width:443pt;height:393.05pt;z-index:251671552" coordsize="56264,49919" o:gfxdata="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">
+                    <v:group w14:anchorId="3E665346" id="Group 92" o:spid="_x0000_s1026" style="position:absolute;margin-left:.35pt;margin-top:.1pt;width:443pt;height:393.05pt;z-index:251671552" coordsize="56264,49919" o:gfxdata="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">
                       <v:shapetype id="_x0000_t202" coordsize="21600,21600" o:spt="202" path="m,l,21600r21600,l21600,xe">
                         <v:stroke joinstyle="miter"/>
                         <v:path gradientshapeok="t" o:connecttype="rect"/>
@@ -7129,7 +7114,6 @@
         </w:rPr>
         <w:t xml:space="preserve">Two metabolites, </w:t>
       </w:r>
-      <w:proofErr w:type="spellStart"/>
       <w:r>
         <w:rPr>
           <w:b/>
@@ -7147,14 +7131,12 @@
         </w:rPr>
         <w:t>p</w:t>
       </w:r>
-      <w:proofErr w:type="spellEnd"/>
       <w:r>
         <w:rPr>
           <w:lang w:val="en-US"/>
         </w:rPr>
         <w:t xml:space="preserve"> and </w:t>
       </w:r>
-      <w:proofErr w:type="spellStart"/>
       <w:r>
         <w:rPr>
           <w:b/>
@@ -7172,7 +7154,6 @@
         </w:rPr>
         <w:t>h</w:t>
       </w:r>
-      <w:proofErr w:type="spellEnd"/>
       <w:r>
         <w:rPr>
           <w:lang w:val="en-US"/>
@@ -7231,21 +7212,12 @@
         </w:rPr>
         <w:t xml:space="preserve">Each population has a fixed stoichiometry (assigned a specific C/N ratio) and a fixed cell size (quota in </w:t>
       </w:r>
-      <w:proofErr w:type="spellStart"/>
-      <w:r>
-        <w:rPr>
-          <w:lang w:val="en-US"/>
-        </w:rPr>
-        <w:t>umol</w:t>
-      </w:r>
-      <w:proofErr w:type="spellEnd"/>
-      <w:r>
-        <w:rPr>
-          <w:lang w:val="en-US"/>
-        </w:rPr>
-        <w:t xml:space="preserve">/cell). Both are model parameters.  Biomass is modeled in </w:t>
-      </w:r>
-      <w:proofErr w:type="spellStart"/>
+      <w:r>
+        <w:rPr>
+          <w:lang w:val="en-US"/>
+        </w:rPr>
+        <w:t xml:space="preserve">umol/cell). Both are model parameters.  Biomass is modeled in </w:t>
+      </w:r>
       <w:r>
         <w:rPr>
           <w:rFonts w:cstheme="minorHAnsi"/>
@@ -7257,16 +7229,8 @@
         <w:rPr>
           <w:lang w:val="en-US"/>
         </w:rPr>
-        <w:t>mol</w:t>
-      </w:r>
-      <w:proofErr w:type="spellEnd"/>
-      <w:r>
-        <w:rPr>
-          <w:lang w:val="en-US"/>
-        </w:rPr>
-        <w:t xml:space="preserve"> N/L, using the C/N ratio parameter to convert to (implicit) C biomass of </w:t>
-      </w:r>
-      <w:proofErr w:type="spellStart"/>
+        <w:t xml:space="preserve">mol N/L, using the C/N ratio parameter to convert to (implicit) C biomass of </w:t>
+      </w:r>
       <w:r>
         <w:rPr>
           <w:rFonts w:cstheme="minorHAnsi"/>
@@ -7278,14 +7242,7 @@
         <w:rPr>
           <w:lang w:val="en-US"/>
         </w:rPr>
-        <w:t>mol</w:t>
-      </w:r>
-      <w:proofErr w:type="spellEnd"/>
-      <w:r>
-        <w:rPr>
-          <w:lang w:val="en-US"/>
-        </w:rPr>
-        <w:t xml:space="preserve"> </w:t>
+        <w:t xml:space="preserve">mol </w:t>
       </w:r>
       <w:r>
         <w:rPr>
@@ -7488,25 +7445,7 @@
           <w:iCs/>
           <w:lang w:val="en-US"/>
         </w:rPr>
-        <w:t>(</w:t>
-      </w:r>
-      <w:proofErr w:type="gramStart"/>
-      <w:r>
-        <w:rPr>
-          <w:i/>
-          <w:iCs/>
-          <w:lang w:val="en-US"/>
-        </w:rPr>
-        <w:t>uptake(</w:t>
-      </w:r>
-      <w:proofErr w:type="gramEnd"/>
-      <w:r>
-        <w:rPr>
-          <w:i/>
-          <w:iCs/>
-          <w:lang w:val="en-US"/>
-        </w:rPr>
-        <w:t>H, DIN) / uptake(P,DIN)) for all times where DIN &gt; 0</w:t>
+        <w:t>(uptake(H, DIN) / uptake(P,DIN)) for all times where DIN &gt; 0</w:t>
       </w:r>
     </w:p>
     <w:p>
@@ -7560,7 +7499,6 @@
         </w:rPr>
         <w:t xml:space="preserve">Competition is disabled by setting </w:t>
       </w:r>
-      <w:proofErr w:type="spellStart"/>
       <w:r>
         <w:rPr>
           <w:i/>
@@ -7587,7 +7525,6 @@
         </w:rPr>
         <w:t>H</w:t>
       </w:r>
-      <w:proofErr w:type="spellEnd"/>
       <w:r>
         <w:rPr>
           <w:lang w:val="en-US"/>
@@ -7613,7 +7550,6 @@
         <w:pStyle w:val="Heading2"/>
       </w:pPr>
       <w:r>
-        <w:lastRenderedPageBreak/>
         <w:t xml:space="preserve">Nutrient Exchange – Recycling </w:t>
       </w:r>
       <w:r>
@@ -7772,7 +7708,6 @@
         </w:rPr>
         <w:t xml:space="preserve">The parameter </w:t>
       </w:r>
-      <w:proofErr w:type="spellStart"/>
       <w:r>
         <w:rPr>
           <w:rFonts w:cstheme="minorHAnsi"/>
@@ -7792,12 +7727,23 @@
         </w:rPr>
         <w:t>i</w:t>
       </w:r>
-      <w:proofErr w:type="spellEnd"/>
-      <w:r>
-        <w:rPr>
-          <w:lang w:val="en-US"/>
-        </w:rPr>
-        <w:t xml:space="preserve"> controls the amount of recycled nutrients per population, biomass that cannot be recycled is transferred into a refractory DOM pool (RDON).</w:t>
+      <w:r>
+        <w:rPr>
+          <w:lang w:val="en-US"/>
+        </w:rPr>
+        <w:t xml:space="preserve"> controls the amount of recycled nutrients per population, biomass that cannot be recycled is transferred into a refractory DOM pool (RDON</w:t>
+      </w:r>
+      <w:r>
+        <w:rPr>
+          <w:lang w:val="en-US"/>
+        </w:rPr>
+        <w:t>, RDOC</w:t>
+      </w:r>
+      <w:r>
+        <w:rPr>
+          <w:lang w:val="en-US"/>
+        </w:rPr>
+        <w:t>).</w:t>
       </w:r>
       <w:r>
         <w:rPr>
@@ -7875,6 +7821,19 @@
           <w:lang w:val="en-US"/>
         </w:rPr>
         <w:t>all dead biomass.</w:t>
+      </w:r>
+    </w:p>
+    <w:p>
+      <w:pPr>
+        <w:rPr>
+          <w:lang w:val="en-US"/>
+        </w:rPr>
+      </w:pPr>
+      <w:r>
+        <w:rPr>
+          <w:lang w:val="en-US"/>
+        </w:rPr>
+        <w:t>All dead matter is recycled as organic matter and not inorganic for the sake of simplicity of the model.</w:t>
       </w:r>
     </w:p>
     <w:p>
@@ -8291,7 +8250,6 @@
         <w:pStyle w:val="Heading2"/>
       </w:pPr>
       <w:r>
-        <w:lastRenderedPageBreak/>
         <w:t>Prochlorococcus mixotrophy</w:t>
       </w:r>
     </w:p>
@@ -8724,13 +8682,6 @@
     </w:p>
     <w:p>
       <w:pPr>
-        <w:rPr>
-          <w:lang w:val="en-US"/>
-        </w:rPr>
-      </w:pPr>
-    </w:p>
-    <w:p>
-      <w:pPr>
         <w:pStyle w:val="Heading2"/>
       </w:pPr>
       <w:r>
@@ -8738,6 +8689,9 @@
       </w:r>
       <w:r>
         <w:t>chemicals</w:t>
+      </w:r>
+      <w:r>
+        <w:t xml:space="preserve"> (Signals)</w:t>
       </w:r>
     </w:p>
     <w:p>
@@ -8824,7 +8778,19 @@
         <w:rPr>
           <w:lang w:val="en-US"/>
         </w:rPr>
-        <w:t xml:space="preserve">s, secondary metabolites with no known major function in primary metabolism. These metabolites may have positive, neutral, or negative impact on the growth rate of the other organism in the co-culture. </w:t>
+        <w:t xml:space="preserve">s, secondary metabolites with no known major function in primary metabolism. These metabolites may have positive, neutral, or negative impact on the </w:t>
+      </w:r>
+      <w:r>
+        <w:rPr>
+          <w:lang w:val="en-US"/>
+        </w:rPr>
+        <w:t xml:space="preserve">death </w:t>
+      </w:r>
+      <w:r>
+        <w:rPr>
+          <w:lang w:val="en-US"/>
+        </w:rPr>
+        <w:t xml:space="preserve">rate of the other organism in the co-culture. </w:t>
       </w:r>
       <w:r>
         <w:rPr>
@@ -8854,7 +8820,31 @@
         <w:rPr>
           <w:lang w:val="en-US"/>
         </w:rPr>
-        <w:t>cals affecting the death rate of the organism – I chose to go with changes to the growth.</w:t>
+        <w:t xml:space="preserve">cals affecting the </w:t>
+      </w:r>
+      <w:r>
+        <w:rPr>
+          <w:lang w:val="en-US"/>
+        </w:rPr>
+        <w:t xml:space="preserve">growth </w:t>
+      </w:r>
+      <w:r>
+        <w:rPr>
+          <w:lang w:val="en-US"/>
+        </w:rPr>
+        <w:t xml:space="preserve">rate of the organism – I chose to go with changes to the </w:t>
+      </w:r>
+      <w:r>
+        <w:rPr>
+          <w:lang w:val="en-US"/>
+        </w:rPr>
+        <w:t>death rate</w:t>
+      </w:r>
+      <w:r>
+        <w:rPr>
+          <w:lang w:val="en-US"/>
+        </w:rPr>
+        <w:t>.</w:t>
       </w:r>
       <w:r>
         <w:rPr>
@@ -8866,25 +8856,25 @@
         <w:rPr>
           <w:lang w:val="en-US"/>
         </w:rPr>
-        <w:t>Like</w:t>
-      </w:r>
-      <w:r>
-        <w:rPr>
-          <w:lang w:val="en-US"/>
-        </w:rPr>
-        <w:t xml:space="preserve"> toxins, I impose no cost to </w:t>
-      </w:r>
-      <w:r>
-        <w:rPr>
-          <w:lang w:val="en-US"/>
-        </w:rPr>
-        <w:t xml:space="preserve">infochemicals </w:t>
-      </w:r>
-      <w:r>
-        <w:rPr>
-          <w:lang w:val="en-US"/>
-        </w:rPr>
-        <w:t>production.</w:t>
+        <w:t>Unl</w:t>
+      </w:r>
+      <w:r>
+        <w:rPr>
+          <w:lang w:val="en-US"/>
+        </w:rPr>
+        <w:t>ike</w:t>
+      </w:r>
+      <w:r>
+        <w:rPr>
+          <w:lang w:val="en-US"/>
+        </w:rPr>
+        <w:t xml:space="preserve"> toxins, </w:t>
+      </w:r>
+      <w:r>
+        <w:rPr>
+          <w:lang w:val="en-US"/>
+        </w:rPr>
+        <w:t>infochemicals production reduces the overall biomass of the organism.</w:t>
       </w:r>
     </w:p>
     <w:p>
@@ -8895,31 +8885,51 @@
       </w:pPr>
       <w:r>
         <w:rPr>
-          <w:highlight w:val="yellow"/>
-          <w:lang w:val="en-US"/>
-        </w:rPr>
-        <w:t xml:space="preserve">We have discussed </w:t>
-      </w:r>
-      <w:r>
-        <w:rPr>
-          <w:highlight w:val="yellow"/>
-          <w:lang w:val="en-US"/>
-        </w:rPr>
-        <w:t>info</w:t>
-      </w:r>
-      <w:r>
-        <w:rPr>
-          <w:highlight w:val="yellow"/>
-          <w:lang w:val="en-US"/>
-        </w:rPr>
-        <w:t xml:space="preserve">chemicals </w:t>
-      </w:r>
-      <w:r>
-        <w:rPr>
-          <w:highlight w:val="yellow"/>
-          <w:lang w:val="en-US"/>
-        </w:rPr>
-        <w:t xml:space="preserve">but not yet implemented them. </w:t>
+          <w:lang w:val="en-US"/>
+        </w:rPr>
+        <w:t>Both Prochlorococcus and heterotrophs release signal molecules (Sp, Sh)</w:t>
+      </w:r>
+      <w:r>
+        <w:rPr>
+          <w:lang w:val="en-US"/>
+        </w:rPr>
+        <w:t xml:space="preserve">. These </w:t>
+      </w:r>
+      <w:r>
+        <w:rPr>
+          <w:lang w:val="en-US"/>
+        </w:rPr>
+        <w:t>Infochemical</w:t>
+      </w:r>
+      <w:r>
+        <w:rPr>
+          <w:lang w:val="en-US"/>
+        </w:rPr>
+        <w:t>s</w:t>
+      </w:r>
+      <w:r>
+        <w:rPr>
+          <w:lang w:val="en-US"/>
+        </w:rPr>
+        <w:t xml:space="preserve"> increase the death rate </w:t>
+      </w:r>
+      <w:r>
+        <w:rPr>
+          <w:lang w:val="en-US"/>
+        </w:rPr>
+        <w:t xml:space="preserve">of the other organism </w:t>
+      </w:r>
+      <w:r>
+        <w:rPr>
+          <w:lang w:val="en-US"/>
+        </w:rPr>
+        <w:t>using Monod kinetics</w:t>
+      </w:r>
+      <w:r>
+        <w:rPr>
+          <w:lang w:val="en-US"/>
+        </w:rPr>
+        <w:t xml:space="preserve">. There is no uptake or breakdown of the signals and they accumulate similarly to recalcitrant DOM. </w:t>
       </w:r>
     </w:p>
     <w:p>
@@ -8930,53 +8940,309 @@
       </w:pPr>
       <w:r>
         <w:rPr>
-          <w:highlight w:val="yellow"/>
-          <w:lang w:val="en-US"/>
-        </w:rPr>
-        <w:t xml:space="preserve">I need help defining the mathematical impact of the </w:t>
-      </w:r>
-      <w:r>
-        <w:rPr>
-          <w:highlight w:val="yellow"/>
-          <w:lang w:val="en-US"/>
-        </w:rPr>
-        <w:t>info</w:t>
-      </w:r>
-      <w:r>
-        <w:rPr>
-          <w:highlight w:val="yellow"/>
-          <w:lang w:val="en-US"/>
-        </w:rPr>
-        <w:t>chemical</w:t>
-      </w:r>
-      <w:r>
-        <w:rPr>
-          <w:highlight w:val="yellow"/>
-          <w:lang w:val="en-US"/>
-        </w:rPr>
-        <w:t>s</w:t>
-      </w:r>
-      <w:r>
-        <w:rPr>
-          <w:highlight w:val="yellow"/>
-          <w:lang w:val="en-US"/>
-        </w:rPr>
-        <w:t xml:space="preserve"> on growth, specifically how do </w:t>
-      </w:r>
-      <w:r>
-        <w:rPr>
-          <w:highlight w:val="yellow"/>
-          <w:lang w:val="en-US"/>
-        </w:rPr>
-        <w:t>you enhance growth.</w:t>
-      </w:r>
-      <w:r>
-        <w:rPr>
-          <w:highlight w:val="yellow"/>
-          <w:lang w:val="en-US"/>
-        </w:rPr>
-        <w:t xml:space="preserve"> i.e., increase Vmax by a reasonable amount</w:t>
-      </w:r>
+          <w:lang w:val="en-US"/>
+        </w:rPr>
+        <w:t>Relevant parameters:</w:t>
+      </w:r>
+    </w:p>
+    <w:p>
+      <w:pPr>
+        <w:pStyle w:val="ListParagraph"/>
+        <w:numPr>
+          <w:ilvl w:val="0"/>
+          <w:numId w:val="6"/>
+        </w:numPr>
+        <w:rPr>
+          <w:lang w:val="en-US"/>
+        </w:rPr>
+      </w:pPr>
+      <w:r>
+        <w:rPr>
+          <w:lang w:val="en-US"/>
+        </w:rPr>
+        <w:t>M</w:t>
+      </w:r>
+      <w:r>
+        <w:rPr>
+          <w:vertAlign w:val="superscript"/>
+          <w:lang w:val="en-US"/>
+        </w:rPr>
+        <w:t>S</w:t>
+      </w:r>
+      <w:r>
+        <w:rPr>
+          <w:vertAlign w:val="subscript"/>
+          <w:lang w:val="en-US"/>
+        </w:rPr>
+        <w:t>p</w:t>
+      </w:r>
+      <w:r>
+        <w:rPr>
+          <w:lang w:val="en-US"/>
+        </w:rPr>
+        <w:t>, M</w:t>
+      </w:r>
+      <w:r>
+        <w:rPr>
+          <w:vertAlign w:val="superscript"/>
+          <w:lang w:val="en-US"/>
+        </w:rPr>
+        <w:t>S</w:t>
+      </w:r>
+      <w:r>
+        <w:rPr>
+          <w:vertAlign w:val="subscript"/>
+          <w:lang w:val="en-US"/>
+        </w:rPr>
+        <w:t>h</w:t>
+      </w:r>
+      <w:r>
+        <w:rPr>
+          <w:lang w:val="en-US"/>
+        </w:rPr>
+        <w:t xml:space="preserve"> (1/day) – impact on the death rate, Positive values decrease the death rate while (beneficial Impact) while negative values increase the death rate (negative impact). </w:t>
+      </w:r>
+    </w:p>
+    <w:p>
+      <w:pPr>
+        <w:pStyle w:val="ListParagraph"/>
+        <w:numPr>
+          <w:ilvl w:val="0"/>
+          <w:numId w:val="6"/>
+        </w:numPr>
+        <w:rPr>
+          <w:lang w:val="en-US"/>
+        </w:rPr>
+      </w:pPr>
+      <w:r>
+        <w:rPr>
+          <w:lang w:val="en-US"/>
+        </w:rPr>
+        <w:t>K</w:t>
+      </w:r>
+      <w:r>
+        <w:rPr>
+          <w:vertAlign w:val="superscript"/>
+          <w:lang w:val="en-US"/>
+        </w:rPr>
+        <w:t>S</w:t>
+      </w:r>
+      <w:r>
+        <w:rPr>
+          <w:vertAlign w:val="subscript"/>
+          <w:lang w:val="en-US"/>
+        </w:rPr>
+        <w:t>p</w:t>
+      </w:r>
+      <w:r>
+        <w:rPr>
+          <w:lang w:val="en-US"/>
+        </w:rPr>
+        <w:t>, K</w:t>
+      </w:r>
+      <w:r>
+        <w:rPr>
+          <w:vertAlign w:val="superscript"/>
+          <w:lang w:val="en-US"/>
+        </w:rPr>
+        <w:t>S</w:t>
+      </w:r>
+      <w:r>
+        <w:rPr>
+          <w:vertAlign w:val="subscript"/>
+          <w:lang w:val="en-US"/>
+        </w:rPr>
+        <w:t>h</w:t>
+      </w:r>
+      <w:r>
+        <w:rPr>
+          <w:lang w:val="en-US"/>
+        </w:rPr>
+        <w:t xml:space="preserve"> (</w:t>
+      </w:r>
+      <w:r>
+        <w:rPr>
+          <w:lang w:val="en-US"/>
+        </w:rPr>
+        <w:t>umol</w:t>
+      </w:r>
+      <w:r>
+        <w:rPr>
+          <w:lang w:val="en-US"/>
+        </w:rPr>
+        <w:t xml:space="preserve"> </w:t>
+      </w:r>
+      <w:r>
+        <w:rPr>
+          <w:lang w:val="en-US"/>
+        </w:rPr>
+        <w:t>N/L</w:t>
+      </w:r>
+      <w:r>
+        <w:rPr>
+          <w:lang w:val="en-US"/>
+        </w:rPr>
+        <w:t>) – affinity of the impact on death rate of the other organism)</w:t>
+      </w:r>
+    </w:p>
+    <w:p>
+      <w:pPr>
+        <w:pStyle w:val="ListParagraph"/>
+        <w:numPr>
+          <w:ilvl w:val="0"/>
+          <w:numId w:val="6"/>
+        </w:numPr>
+        <w:rPr>
+          <w:lang w:val="en-US"/>
+        </w:rPr>
+      </w:pPr>
+      <w:r>
+        <w:rPr>
+          <w:lang w:val="en-US"/>
+        </w:rPr>
+        <w:t>E</w:t>
+      </w:r>
+      <w:r>
+        <w:rPr>
+          <w:vertAlign w:val="superscript"/>
+          <w:lang w:val="en-US"/>
+        </w:rPr>
+        <w:t>S</w:t>
+      </w:r>
+      <w:r>
+        <w:rPr>
+          <w:vertAlign w:val="subscript"/>
+          <w:lang w:val="en-US"/>
+        </w:rPr>
+        <w:t>p</w:t>
+      </w:r>
+      <w:r>
+        <w:rPr>
+          <w:lang w:val="en-US"/>
+        </w:rPr>
+        <w:t>, E</w:t>
+      </w:r>
+      <w:r>
+        <w:rPr>
+          <w:vertAlign w:val="superscript"/>
+          <w:lang w:val="en-US"/>
+        </w:rPr>
+        <w:t>S</w:t>
+      </w:r>
+      <w:r>
+        <w:rPr>
+          <w:vertAlign w:val="subscript"/>
+          <w:lang w:val="en-US"/>
+        </w:rPr>
+        <w:t>h</w:t>
+      </w:r>
+      <w:r>
+        <w:rPr>
+          <w:lang w:val="en-US"/>
+        </w:rPr>
+        <w:t xml:space="preserve"> (% of biomass) – rates of release to the media </w:t>
+      </w:r>
+    </w:p>
+    <w:p>
+      <w:pPr>
+        <w:rPr>
+          <w:lang w:val="en-US"/>
+        </w:rPr>
+      </w:pPr>
+    </w:p>
+    <w:p>
+      <w:pPr>
+        <w:pStyle w:val="Heading2"/>
+      </w:pPr>
+      <w:r>
+        <w:t>DIC and respiration</w:t>
+      </w:r>
+    </w:p>
+    <w:p>
+      <w:pPr>
+        <w:rPr>
+          <w:lang w:val="en-US"/>
+        </w:rPr>
+      </w:pPr>
+      <w:r>
+        <w:rPr>
+          <w:lang w:val="en-US"/>
+        </w:rPr>
+        <w:t>CO</w:t>
+      </w:r>
+      <w:r>
+        <w:rPr>
+          <w:vertAlign w:val="subscript"/>
+          <w:lang w:val="en-US"/>
+        </w:rPr>
+        <w:t>2</w:t>
+      </w:r>
+      <w:r>
+        <w:rPr>
+          <w:lang w:val="en-US"/>
+        </w:rPr>
+        <w:t xml:space="preserve"> is exchanged between the media in the air. Making the system open and not closed.</w:t>
+      </w:r>
+    </w:p>
+    <w:p>
+      <w:pPr>
+        <w:rPr>
+          <w:lang w:val="en-US"/>
+        </w:rPr>
+      </w:pPr>
+      <w:r>
+        <w:rPr>
+          <w:lang w:val="en-US"/>
+        </w:rPr>
+        <w:t xml:space="preserve">For simplicity, I assume </w:t>
+      </w:r>
+      <w:r>
+        <w:rPr>
+          <w:lang w:val="en-US"/>
+        </w:rPr>
+        <w:t xml:space="preserve">a </w:t>
+      </w:r>
+      <w:r>
+        <w:rPr>
+          <w:lang w:val="en-US"/>
+        </w:rPr>
+        <w:t>simplified DIC exchange mechanism.</w:t>
+      </w:r>
+      <w:r>
+        <w:rPr>
+          <w:lang w:val="en-US"/>
+        </w:rPr>
+        <w:t xml:space="preserve"> Where DIC is released/absorbed in sufficient amount to reach saturation level and the rate of exchange is controlled by tau.</w:t>
+      </w:r>
+    </w:p>
+    <w:p>
+      <w:pPr>
+        <w:rPr>
+          <w:lang w:val="en-US"/>
+        </w:rPr>
+      </w:pPr>
+      <w:bookmarkStart w:id="1" w:name="_GoBack"/>
+      <w:bookmarkEnd w:id="1"/>
+      <w:r>
+        <w:rPr>
+          <w:lang w:val="en-US"/>
+        </w:rPr>
+        <w:t xml:space="preserve"> </w:t>
+      </w:r>
+    </w:p>
+    <w:p>
+      <w:pPr>
+        <w:rPr>
+          <w:lang w:val="en-US"/>
+        </w:rPr>
+      </w:pPr>
+    </w:p>
+    <w:p>
+      <w:pPr>
+        <w:rPr>
+          <w:lang w:val="en-US"/>
+        </w:rPr>
+      </w:pPr>
     </w:p>
     <w:p>
       <w:pPr>
@@ -9005,7 +9271,6 @@
         <w:rPr>
           <w:lang w:val="en-US"/>
         </w:rPr>
-        <w:lastRenderedPageBreak/>
         <w:t>Model Definition</w:t>
       </w:r>
     </w:p>
@@ -9163,23 +9428,13 @@
           <w:lang w:val="en-US"/>
         </w:rPr>
       </w:pPr>
-      <w:proofErr w:type="spellStart"/>
       <w:r>
         <w:rPr>
           <w:rFonts w:ascii="Courier New" w:hAnsi="Courier New" w:cs="Courier New"/>
           <w:color w:val="2F5496"/>
           <w:lang w:val="en-US"/>
         </w:rPr>
-        <w:t>gross_</w:t>
-      </w:r>
-      <w:proofErr w:type="gramStart"/>
-      <w:r>
-        <w:rPr>
-          <w:rFonts w:ascii="Courier New" w:hAnsi="Courier New" w:cs="Courier New"/>
-          <w:color w:val="2F5496"/>
-          <w:lang w:val="en-US"/>
-        </w:rPr>
-        <w:t>uptake</w:t>
+        <w:t>gross_uptake</w:t>
       </w:r>
       <w:r>
         <w:rPr>
@@ -9190,24 +9445,13 @@
         </w:rPr>
         <w:t>i,j</w:t>
       </w:r>
-      <w:proofErr w:type="spellEnd"/>
-      <w:proofErr w:type="gramEnd"/>
       <w:r>
         <w:rPr>
           <w:rFonts w:ascii="Courier New" w:hAnsi="Courier New" w:cs="Courier New"/>
           <w:color w:val="2F5496"/>
           <w:lang w:val="en-US"/>
         </w:rPr>
-        <w:t xml:space="preserve"> = </w:t>
-      </w:r>
-      <w:proofErr w:type="spellStart"/>
-      <w:r>
-        <w:rPr>
-          <w:rFonts w:ascii="Courier New" w:hAnsi="Courier New" w:cs="Courier New"/>
-          <w:color w:val="2F5496"/>
-          <w:lang w:val="en-US"/>
-        </w:rPr>
-        <w:t>Vmax</w:t>
+        <w:t xml:space="preserve"> = Vmax</w:t>
       </w:r>
       <w:r>
         <w:rPr>
@@ -9218,23 +9462,13 @@
         </w:rPr>
         <w:t>i,j</w:t>
       </w:r>
-      <w:proofErr w:type="spellEnd"/>
       <w:r>
         <w:rPr>
           <w:rFonts w:ascii="Courier New" w:hAnsi="Courier New" w:cs="Courier New"/>
           <w:color w:val="2F5496"/>
           <w:lang w:val="en-US"/>
         </w:rPr>
-        <w:t xml:space="preserve"> * ([j] / ([j] + </w:t>
-      </w:r>
-      <w:proofErr w:type="spellStart"/>
-      <w:r>
-        <w:rPr>
-          <w:rFonts w:ascii="Courier New" w:hAnsi="Courier New" w:cs="Courier New"/>
-          <w:color w:val="2F5496"/>
-          <w:lang w:val="en-US"/>
-        </w:rPr>
-        <w:t>K</w:t>
+        <w:t xml:space="preserve"> * ([j] / ([j] + K</w:t>
       </w:r>
       <w:r>
         <w:rPr>
@@ -9245,7 +9479,6 @@
         </w:rPr>
         <w:t>i,j</w:t>
       </w:r>
-      <w:proofErr w:type="spellEnd"/>
       <w:r>
         <w:rPr>
           <w:rFonts w:ascii="Courier New" w:hAnsi="Courier New" w:cs="Courier New"/>
@@ -9312,23 +9545,13 @@
           <w:lang w:val="en-US"/>
         </w:rPr>
       </w:pPr>
-      <w:proofErr w:type="spellStart"/>
       <w:r>
         <w:rPr>
           <w:rFonts w:ascii="Courier New" w:hAnsi="Courier New" w:cs="Courier New"/>
           <w:color w:val="2F5496"/>
           <w:lang w:val="en-US"/>
         </w:rPr>
-        <w:t>gross_</w:t>
-      </w:r>
-      <w:proofErr w:type="gramStart"/>
-      <w:r>
-        <w:rPr>
-          <w:rFonts w:ascii="Courier New" w:hAnsi="Courier New" w:cs="Courier New"/>
-          <w:color w:val="2F5496"/>
-          <w:lang w:val="en-US"/>
-        </w:rPr>
-        <w:t>uptake</w:t>
+        <w:t>gross_uptake</w:t>
       </w:r>
       <w:r>
         <w:rPr>
@@ -9339,24 +9562,13 @@
         </w:rPr>
         <w:t>i,j</w:t>
       </w:r>
-      <w:proofErr w:type="spellEnd"/>
-      <w:proofErr w:type="gramEnd"/>
       <w:r>
         <w:rPr>
           <w:rFonts w:ascii="Courier New" w:hAnsi="Courier New" w:cs="Courier New"/>
           <w:color w:val="2F5496"/>
           <w:lang w:val="en-US"/>
         </w:rPr>
-        <w:t xml:space="preserve"> = </w:t>
-      </w:r>
-      <w:proofErr w:type="spellStart"/>
-      <w:r>
-        <w:rPr>
-          <w:rFonts w:ascii="Courier New" w:hAnsi="Courier New" w:cs="Courier New"/>
-          <w:color w:val="2F5496"/>
-          <w:lang w:val="en-US"/>
-        </w:rPr>
-        <w:t>Vmax</w:t>
+        <w:t xml:space="preserve"> = Vmax</w:t>
       </w:r>
       <w:r>
         <w:rPr>
@@ -9367,23 +9579,13 @@
         </w:rPr>
         <w:t>i,j</w:t>
       </w:r>
-      <w:proofErr w:type="spellEnd"/>
       <w:r>
         <w:rPr>
           <w:rFonts w:ascii="Courier New" w:hAnsi="Courier New" w:cs="Courier New"/>
           <w:color w:val="2F5496"/>
           <w:lang w:val="en-US"/>
         </w:rPr>
-        <w:t xml:space="preserve"> * ([j] / ([j] + </w:t>
-      </w:r>
-      <w:proofErr w:type="spellStart"/>
-      <w:r>
-        <w:rPr>
-          <w:rFonts w:ascii="Courier New" w:hAnsi="Courier New" w:cs="Courier New"/>
-          <w:color w:val="2F5496"/>
-          <w:lang w:val="en-US"/>
-        </w:rPr>
-        <w:t>K</w:t>
+        <w:t xml:space="preserve"> * ([j] / ([j] + K</w:t>
       </w:r>
       <w:r>
         <w:rPr>
@@ -9394,7 +9596,6 @@
         </w:rPr>
         <w:t>i,j</w:t>
       </w:r>
-      <w:proofErr w:type="spellEnd"/>
       <w:r>
         <w:rPr>
           <w:rFonts w:ascii="Courier New" w:hAnsi="Courier New" w:cs="Courier New"/>
@@ -9428,25 +9629,7 @@
           <w:color w:val="2F5496"/>
           <w:lang w:val="en-US"/>
         </w:rPr>
-        <w:t xml:space="preserve"># </w:t>
-      </w:r>
-      <w:proofErr w:type="gramStart"/>
-      <w:r>
-        <w:rPr>
-          <w:rFonts w:ascii="Courier New" w:hAnsi="Courier New" w:cs="Courier New"/>
-          <w:color w:val="2F5496"/>
-          <w:lang w:val="en-US"/>
-        </w:rPr>
-        <w:t>no</w:t>
-      </w:r>
-      <w:proofErr w:type="gramEnd"/>
-      <w:r>
-        <w:rPr>
-          <w:rFonts w:ascii="Courier New" w:hAnsi="Courier New" w:cs="Courier New"/>
-          <w:color w:val="2F5496"/>
-          <w:lang w:val="en-US"/>
-        </w:rPr>
-        <w:t xml:space="preserve"> toxin (</w:t>
+        <w:t># no toxin (</w:t>
       </w:r>
       <w:r>
         <w:rPr>
@@ -9491,23 +9674,13 @@
           <w:lang w:val="en-US"/>
         </w:rPr>
       </w:pPr>
-      <w:proofErr w:type="spellStart"/>
       <w:r>
         <w:rPr>
           <w:rFonts w:ascii="Courier New" w:hAnsi="Courier New" w:cs="Courier New"/>
           <w:color w:val="2F5496"/>
           <w:lang w:val="en-US"/>
         </w:rPr>
-        <w:t>actual_</w:t>
-      </w:r>
-      <w:proofErr w:type="gramStart"/>
-      <w:r>
-        <w:rPr>
-          <w:rFonts w:ascii="Courier New" w:hAnsi="Courier New" w:cs="Courier New"/>
-          <w:color w:val="2F5496"/>
-          <w:lang w:val="en-US"/>
-        </w:rPr>
-        <w:t>uptake</w:t>
+        <w:t>actual_uptake</w:t>
       </w:r>
       <w:r>
         <w:rPr>
@@ -9518,24 +9691,13 @@
         </w:rPr>
         <w:t>i,N</w:t>
       </w:r>
-      <w:proofErr w:type="spellEnd"/>
-      <w:proofErr w:type="gramEnd"/>
       <w:r>
         <w:rPr>
           <w:rFonts w:ascii="Courier New" w:hAnsi="Courier New" w:cs="Courier New"/>
           <w:color w:val="2F5496"/>
           <w:lang w:val="en-US"/>
         </w:rPr>
-        <w:t xml:space="preserve"> = Min(</w:t>
-      </w:r>
-      <w:proofErr w:type="spellStart"/>
-      <w:r>
-        <w:rPr>
-          <w:rFonts w:ascii="Courier New" w:hAnsi="Courier New" w:cs="Courier New"/>
-          <w:color w:val="2F5496"/>
-          <w:lang w:val="en-US"/>
-        </w:rPr>
-        <w:t>gross_uptake</w:t>
+        <w:t xml:space="preserve"> = Min(gross_uptake</w:t>
       </w:r>
       <w:r>
         <w:rPr>
@@ -9546,23 +9708,13 @@
         </w:rPr>
         <w:t>i,IN</w:t>
       </w:r>
-      <w:proofErr w:type="spellEnd"/>
       <w:r>
         <w:rPr>
           <w:rFonts w:ascii="Courier New" w:hAnsi="Courier New" w:cs="Courier New"/>
           <w:color w:val="2F5496"/>
           <w:lang w:val="en-US"/>
         </w:rPr>
-        <w:t xml:space="preserve"> + </w:t>
-      </w:r>
-      <w:proofErr w:type="spellStart"/>
-      <w:r>
-        <w:rPr>
-          <w:rFonts w:ascii="Courier New" w:hAnsi="Courier New" w:cs="Courier New"/>
-          <w:color w:val="2F5496"/>
-          <w:lang w:val="en-US"/>
-        </w:rPr>
-        <w:t>gross_uptake</w:t>
+        <w:t xml:space="preserve"> + gross_uptake</w:t>
       </w:r>
       <w:r>
         <w:rPr>
@@ -9573,7 +9725,6 @@
         </w:rPr>
         <w:t>i,ON</w:t>
       </w:r>
-      <w:proofErr w:type="spellEnd"/>
       <w:r>
         <w:rPr>
           <w:rFonts w:ascii="Courier New" w:hAnsi="Courier New" w:cs="Courier New"/>
@@ -9597,25 +9748,7 @@
           <w:color w:val="2F5496"/>
           <w:lang w:val="en-US"/>
         </w:rPr>
-        <w:t xml:space="preserve">                     (</w:t>
-      </w:r>
-      <w:proofErr w:type="spellStart"/>
-      <w:r>
-        <w:rPr>
-          <w:rFonts w:ascii="Courier New" w:hAnsi="Courier New" w:cs="Courier New"/>
-          <w:color w:val="2F5496"/>
-          <w:lang w:val="en-US"/>
-        </w:rPr>
-        <w:t>gross_</w:t>
-      </w:r>
-      <w:proofErr w:type="gramStart"/>
-      <w:r>
-        <w:rPr>
-          <w:rFonts w:ascii="Courier New" w:hAnsi="Courier New" w:cs="Courier New"/>
-          <w:color w:val="2F5496"/>
-          <w:lang w:val="en-US"/>
-        </w:rPr>
-        <w:t>uptake</w:t>
+        <w:t xml:space="preserve">                     (gross_uptake</w:t>
       </w:r>
       <w:r>
         <w:rPr>
@@ -9626,24 +9759,13 @@
         </w:rPr>
         <w:t>i,IC</w:t>
       </w:r>
-      <w:proofErr w:type="spellEnd"/>
-      <w:proofErr w:type="gramEnd"/>
       <w:r>
         <w:rPr>
           <w:rFonts w:ascii="Courier New" w:hAnsi="Courier New" w:cs="Courier New"/>
           <w:color w:val="2F5496"/>
           <w:lang w:val="en-US"/>
         </w:rPr>
-        <w:t xml:space="preserve"> + </w:t>
-      </w:r>
-      <w:proofErr w:type="spellStart"/>
-      <w:r>
-        <w:rPr>
-          <w:rFonts w:ascii="Courier New" w:hAnsi="Courier New" w:cs="Courier New"/>
-          <w:color w:val="2F5496"/>
-          <w:lang w:val="en-US"/>
-        </w:rPr>
-        <w:t>gross_uptake</w:t>
+        <w:t xml:space="preserve"> + gross_uptake</w:t>
       </w:r>
       <w:r>
         <w:rPr>
@@ -9654,7 +9776,6 @@
         </w:rPr>
         <w:t>i,OC</w:t>
       </w:r>
-      <w:proofErr w:type="spellEnd"/>
       <w:r>
         <w:rPr>
           <w:rFonts w:ascii="Courier New" w:hAnsi="Courier New" w:cs="Courier New"/>
@@ -9689,8 +9810,6 @@
           <w:lang w:val="en-US"/>
         </w:rPr>
       </w:pPr>
-      <w:proofErr w:type="spellStart"/>
-      <w:proofErr w:type="gramStart"/>
       <w:r>
         <w:rPr>
           <w:rFonts w:ascii="Courier New" w:hAnsi="Courier New" w:cs="Courier New"/>
@@ -9708,24 +9827,13 @@
         </w:rPr>
         <w:t>i,j</w:t>
       </w:r>
-      <w:proofErr w:type="spellEnd"/>
-      <w:proofErr w:type="gramEnd"/>
       <w:r>
         <w:rPr>
           <w:rFonts w:ascii="Courier New" w:hAnsi="Courier New" w:cs="Courier New"/>
           <w:color w:val="2F5496"/>
           <w:lang w:val="en-US"/>
         </w:rPr>
-        <w:t xml:space="preserve"> = </w:t>
-      </w:r>
-      <w:proofErr w:type="spellStart"/>
-      <w:r>
-        <w:rPr>
-          <w:rFonts w:ascii="Courier New" w:hAnsi="Courier New" w:cs="Courier New"/>
-          <w:color w:val="2F5496"/>
-          <w:lang w:val="en-US"/>
-        </w:rPr>
-        <w:t>gross_uptake</w:t>
+        <w:t xml:space="preserve"> = gross_uptake</w:t>
       </w:r>
       <w:r>
         <w:rPr>
@@ -9736,23 +9844,13 @@
         </w:rPr>
         <w:t>i,Ij</w:t>
       </w:r>
-      <w:proofErr w:type="spellEnd"/>
       <w:r>
         <w:rPr>
           <w:rFonts w:ascii="Courier New" w:hAnsi="Courier New" w:cs="Courier New"/>
           <w:color w:val="2F5496"/>
           <w:lang w:val="en-US"/>
         </w:rPr>
-        <w:t xml:space="preserve"> /(</w:t>
-      </w:r>
-      <w:proofErr w:type="spellStart"/>
-      <w:r>
-        <w:rPr>
-          <w:rFonts w:ascii="Courier New" w:hAnsi="Courier New" w:cs="Courier New"/>
-          <w:color w:val="2F5496"/>
-          <w:lang w:val="en-US"/>
-        </w:rPr>
-        <w:t>gross_uptake</w:t>
+        <w:t xml:space="preserve"> /(gross_uptake</w:t>
       </w:r>
       <w:r>
         <w:rPr>
@@ -9763,23 +9861,13 @@
         </w:rPr>
         <w:t>i,Ij</w:t>
       </w:r>
-      <w:proofErr w:type="spellEnd"/>
       <w:r>
         <w:rPr>
           <w:rFonts w:ascii="Courier New" w:hAnsi="Courier New" w:cs="Courier New"/>
           <w:color w:val="2F5496"/>
           <w:lang w:val="en-US"/>
         </w:rPr>
-        <w:t xml:space="preserve"> + </w:t>
-      </w:r>
-      <w:proofErr w:type="spellStart"/>
-      <w:r>
-        <w:rPr>
-          <w:rFonts w:ascii="Courier New" w:hAnsi="Courier New" w:cs="Courier New"/>
-          <w:color w:val="2F5496"/>
-          <w:lang w:val="en-US"/>
-        </w:rPr>
-        <w:t>gross_uptak</w:t>
+        <w:t xml:space="preserve"> + gross_uptak</w:t>
       </w:r>
       <w:r>
         <w:rPr>
@@ -9798,7 +9886,6 @@
         </w:rPr>
         <w:t>i,Oj</w:t>
       </w:r>
-      <w:proofErr w:type="spellEnd"/>
       <w:r>
         <w:rPr>
           <w:rFonts w:ascii="Courier New" w:hAnsi="Courier New" w:cs="Courier New"/>
@@ -9815,8 +9902,6 @@
           <w:lang w:val="en-US"/>
         </w:rPr>
       </w:pPr>
-      <w:proofErr w:type="spellStart"/>
-      <w:proofErr w:type="gramStart"/>
       <w:r>
         <w:rPr>
           <w:rFonts w:ascii="Courier New" w:hAnsi="Courier New" w:cs="Courier New"/>
@@ -9834,8 +9919,6 @@
         </w:rPr>
         <w:t>i,N</w:t>
       </w:r>
-      <w:proofErr w:type="spellEnd"/>
-      <w:proofErr w:type="gramEnd"/>
       <w:r>
         <w:rPr>
           <w:rFonts w:ascii="Courier New" w:hAnsi="Courier New" w:cs="Courier New"/>
@@ -9843,7 +9926,6 @@
         </w:rPr>
         <w:t xml:space="preserve"> = </w:t>
       </w:r>
-      <w:proofErr w:type="spellStart"/>
       <w:r>
         <w:rPr>
           <w:rFonts w:ascii="Courier New" w:hAnsi="Courier New" w:cs="Courier New"/>
@@ -9861,23 +9943,13 @@
         </w:rPr>
         <w:t>i,IN</w:t>
       </w:r>
-      <w:proofErr w:type="spellEnd"/>
       <w:r>
         <w:rPr>
           <w:rFonts w:ascii="Courier New" w:hAnsi="Courier New" w:cs="Courier New"/>
           <w:color w:val="2F5496"/>
           <w:lang w:val="en-US"/>
         </w:rPr>
-        <w:t xml:space="preserve"> + </w:t>
-      </w:r>
-      <w:proofErr w:type="spellStart"/>
-      <w:r>
-        <w:rPr>
-          <w:rFonts w:ascii="Courier New" w:hAnsi="Courier New" w:cs="Courier New"/>
-          <w:color w:val="2F5496"/>
-          <w:lang w:val="en-US"/>
-        </w:rPr>
-        <w:t>gross_uptake</w:t>
+        <w:t xml:space="preserve"> + gross_uptake</w:t>
       </w:r>
       <w:r>
         <w:rPr>
@@ -9888,23 +9960,13 @@
         </w:rPr>
         <w:t>i,ON</w:t>
       </w:r>
-      <w:proofErr w:type="spellEnd"/>
       <w:r>
         <w:rPr>
           <w:rFonts w:ascii="Courier New" w:hAnsi="Courier New" w:cs="Courier New"/>
           <w:color w:val="2F5496"/>
           <w:lang w:val="en-US"/>
         </w:rPr>
-        <w:t xml:space="preserve"> - </w:t>
-      </w:r>
-      <w:proofErr w:type="spellStart"/>
-      <w:r>
-        <w:rPr>
-          <w:rFonts w:ascii="Courier New" w:hAnsi="Courier New" w:cs="Courier New"/>
-          <w:color w:val="2F5496"/>
-          <w:lang w:val="en-US"/>
-        </w:rPr>
-        <w:t>actual_uptake</w:t>
+        <w:t xml:space="preserve"> - actual_uptake</w:t>
       </w:r>
       <w:r>
         <w:rPr>
@@ -9915,7 +9977,6 @@
         </w:rPr>
         <w:t>i,N</w:t>
       </w:r>
-      <w:proofErr w:type="spellEnd"/>
       <w:r>
         <w:rPr>
           <w:rFonts w:ascii="Courier New" w:hAnsi="Courier New" w:cs="Courier New"/>
@@ -9933,8 +9994,6 @@
           <w:lang w:val="en-US"/>
         </w:rPr>
       </w:pPr>
-      <w:proofErr w:type="spellStart"/>
-      <w:proofErr w:type="gramStart"/>
       <w:r>
         <w:rPr>
           <w:rFonts w:ascii="Courier New" w:hAnsi="Courier New" w:cs="Courier New"/>
@@ -9961,8 +10020,6 @@
         </w:rPr>
         <w:t>,C</w:t>
       </w:r>
-      <w:proofErr w:type="spellEnd"/>
-      <w:proofErr w:type="gramEnd"/>
       <w:r>
         <w:rPr>
           <w:rFonts w:ascii="Courier New" w:hAnsi="Courier New" w:cs="Courier New"/>
@@ -9970,7 +10027,6 @@
         </w:rPr>
         <w:t xml:space="preserve"> = </w:t>
       </w:r>
-      <w:proofErr w:type="spellStart"/>
       <w:r>
         <w:rPr>
           <w:rFonts w:ascii="Courier New" w:hAnsi="Courier New" w:cs="Courier New"/>
@@ -9988,23 +10044,13 @@
         </w:rPr>
         <w:t>i,IC</w:t>
       </w:r>
-      <w:proofErr w:type="spellEnd"/>
       <w:r>
         <w:rPr>
           <w:rFonts w:ascii="Courier New" w:hAnsi="Courier New" w:cs="Courier New"/>
           <w:color w:val="2F5496"/>
           <w:lang w:val="en-US"/>
         </w:rPr>
-        <w:t xml:space="preserve"> + </w:t>
-      </w:r>
-      <w:proofErr w:type="spellStart"/>
-      <w:r>
-        <w:rPr>
-          <w:rFonts w:ascii="Courier New" w:hAnsi="Courier New" w:cs="Courier New"/>
-          <w:color w:val="2F5496"/>
-          <w:lang w:val="en-US"/>
-        </w:rPr>
-        <w:t>gross_uptake</w:t>
+        <w:t xml:space="preserve"> + gross_uptake</w:t>
       </w:r>
       <w:r>
         <w:rPr>
@@ -10015,23 +10061,13 @@
         </w:rPr>
         <w:t>i,OC</w:t>
       </w:r>
-      <w:proofErr w:type="spellEnd"/>
       <w:r>
         <w:rPr>
           <w:rFonts w:ascii="Courier New" w:hAnsi="Courier New" w:cs="Courier New"/>
           <w:color w:val="2F5496"/>
           <w:lang w:val="en-US"/>
         </w:rPr>
-        <w:t xml:space="preserve"> - </w:t>
-      </w:r>
-      <w:proofErr w:type="spellStart"/>
-      <w:r>
-        <w:rPr>
-          <w:rFonts w:ascii="Courier New" w:hAnsi="Courier New" w:cs="Courier New"/>
-          <w:color w:val="2F5496"/>
-          <w:lang w:val="en-US"/>
-        </w:rPr>
-        <w:t>actual_uptake</w:t>
+        <w:t xml:space="preserve"> - actual_uptake</w:t>
       </w:r>
       <w:r>
         <w:rPr>
@@ -10042,7 +10078,6 @@
         </w:rPr>
         <w:t>i,C</w:t>
       </w:r>
-      <w:proofErr w:type="spellEnd"/>
       <w:r>
         <w:rPr>
           <w:rFonts w:ascii="Courier New" w:hAnsi="Courier New" w:cs="Courier New"/>
@@ -10085,27 +10120,7 @@
           <w:szCs w:val="18"/>
           <w:lang w:val="en-US"/>
         </w:rPr>
-        <w:t xml:space="preserve"># </w:t>
-      </w:r>
-      <w:proofErr w:type="gramStart"/>
-      <w:r>
-        <w:rPr>
-          <w:rFonts w:ascii="Courier New" w:hAnsi="Courier New" w:cs="Courier New"/>
-          <w:sz w:val="18"/>
-          <w:szCs w:val="18"/>
-          <w:lang w:val="en-US"/>
-        </w:rPr>
-        <w:t>for</w:t>
-      </w:r>
-      <w:proofErr w:type="gramEnd"/>
-      <w:r>
-        <w:rPr>
-          <w:rFonts w:ascii="Courier New" w:hAnsi="Courier New" w:cs="Courier New"/>
-          <w:sz w:val="18"/>
-          <w:szCs w:val="18"/>
-          <w:lang w:val="en-US"/>
-        </w:rPr>
-        <w:t xml:space="preserve"> </w:t>
+        <w:t xml:space="preserve"># for </w:t>
       </w:r>
       <w:r>
         <w:rPr>
@@ -10138,8 +10153,6 @@
           <w:lang w:val="en-US"/>
         </w:rPr>
       </w:pPr>
-      <w:proofErr w:type="spellStart"/>
-      <w:proofErr w:type="gramStart"/>
       <w:r>
         <w:rPr>
           <w:rFonts w:ascii="Courier New" w:hAnsi="Courier New" w:cs="Courier New"/>
@@ -10159,8 +10172,6 @@
         </w:rPr>
         <w:t>i,Ij</w:t>
       </w:r>
-      <w:proofErr w:type="spellEnd"/>
-      <w:proofErr w:type="gramEnd"/>
       <w:r>
         <w:rPr>
           <w:rFonts w:ascii="Courier New" w:hAnsi="Courier New" w:cs="Courier New"/>
@@ -10190,9 +10201,17 @@
           <w:szCs w:val="18"/>
           <w:lang w:val="en-US"/>
         </w:rPr>
-        <w:t xml:space="preserve">) * </w:t>
-      </w:r>
-      <w:proofErr w:type="spellStart"/>
+        <w:t>) * overflow</w:t>
+      </w:r>
+      <w:r>
+        <w:rPr>
+          <w:rFonts w:ascii="Courier New" w:hAnsi="Courier New" w:cs="Courier New"/>
+          <w:color w:val="BE5318"/>
+          <w:vertAlign w:val="subscript"/>
+          <w:lang w:val="en-US"/>
+        </w:rPr>
+        <w:t>i,j</w:t>
+      </w:r>
       <w:r>
         <w:rPr>
           <w:rFonts w:ascii="Courier New" w:hAnsi="Courier New" w:cs="Courier New"/>
@@ -10201,7 +10220,7 @@
           <w:szCs w:val="18"/>
           <w:lang w:val="en-US"/>
         </w:rPr>
-        <w:t>overflow</w:t>
+        <w:t xml:space="preserve"> * IOuptakeRate</w:t>
       </w:r>
       <w:r>
         <w:rPr>
@@ -10212,8 +10231,9 @@
         </w:rPr>
         <w:t>i,j</w:t>
       </w:r>
-      <w:proofErr w:type="spellEnd"/>
-      <w:r>
+    </w:p>
+    <w:p>
+      <w:pPr>
         <w:rPr>
           <w:rFonts w:ascii="Courier New" w:hAnsi="Courier New" w:cs="Courier New"/>
           <w:color w:val="BE5318"/>
@@ -10221,9 +10241,7 @@
           <w:szCs w:val="18"/>
           <w:lang w:val="en-US"/>
         </w:rPr>
-        <w:t xml:space="preserve"> * </w:t>
-      </w:r>
-      <w:proofErr w:type="spellStart"/>
+      </w:pPr>
       <w:r>
         <w:rPr>
           <w:rFonts w:ascii="Courier New" w:hAnsi="Courier New" w:cs="Courier New"/>
@@ -10232,7 +10250,7 @@
           <w:szCs w:val="18"/>
           <w:lang w:val="en-US"/>
         </w:rPr>
-        <w:t>IOuptakeRate</w:t>
+        <w:t>overflow</w:t>
       </w:r>
       <w:r>
         <w:rPr>
@@ -10241,43 +10259,8 @@
           <w:vertAlign w:val="subscript"/>
           <w:lang w:val="en-US"/>
         </w:rPr>
-        <w:t>i,j</w:t>
-      </w:r>
-      <w:proofErr w:type="spellEnd"/>
-    </w:p>
-    <w:p>
-      <w:pPr>
-        <w:rPr>
-          <w:rFonts w:ascii="Courier New" w:hAnsi="Courier New" w:cs="Courier New"/>
-          <w:color w:val="BE5318"/>
-          <w:sz w:val="18"/>
-          <w:szCs w:val="18"/>
-          <w:lang w:val="en-US"/>
-        </w:rPr>
-      </w:pPr>
-      <w:proofErr w:type="spellStart"/>
-      <w:proofErr w:type="gramStart"/>
-      <w:r>
-        <w:rPr>
-          <w:rFonts w:ascii="Courier New" w:hAnsi="Courier New" w:cs="Courier New"/>
-          <w:color w:val="BE5318"/>
-          <w:sz w:val="18"/>
-          <w:szCs w:val="18"/>
-          <w:lang w:val="en-US"/>
-        </w:rPr>
-        <w:t>overflow</w:t>
-      </w:r>
-      <w:r>
-        <w:rPr>
-          <w:rFonts w:ascii="Courier New" w:hAnsi="Courier New" w:cs="Courier New"/>
-          <w:color w:val="BE5318"/>
-          <w:vertAlign w:val="subscript"/>
-          <w:lang w:val="en-US"/>
-        </w:rPr>
         <w:t>i,Oj</w:t>
       </w:r>
-      <w:proofErr w:type="spellEnd"/>
-      <w:proofErr w:type="gramEnd"/>
       <w:r>
         <w:rPr>
           <w:rFonts w:ascii="Courier New" w:hAnsi="Courier New" w:cs="Courier New"/>
@@ -10307,18 +10290,7 @@
           <w:szCs w:val="18"/>
           <w:lang w:val="en-US"/>
         </w:rPr>
-        <w:t xml:space="preserve"> * </w:t>
-      </w:r>
-      <w:proofErr w:type="spellStart"/>
-      <w:r>
-        <w:rPr>
-          <w:rFonts w:ascii="Courier New" w:hAnsi="Courier New" w:cs="Courier New"/>
-          <w:color w:val="BE5318"/>
-          <w:sz w:val="18"/>
-          <w:szCs w:val="18"/>
-          <w:lang w:val="en-US"/>
-        </w:rPr>
-        <w:t>overflow</w:t>
+        <w:t xml:space="preserve"> * overflow</w:t>
       </w:r>
       <w:r>
         <w:rPr>
@@ -10329,7 +10301,6 @@
         </w:rPr>
         <w:t>i,j</w:t>
       </w:r>
-      <w:proofErr w:type="spellEnd"/>
       <w:r>
         <w:rPr>
           <w:rFonts w:ascii="Courier New" w:hAnsi="Courier New" w:cs="Courier New"/>
@@ -10359,9 +10330,17 @@
           <w:szCs w:val="18"/>
           <w:lang w:val="en-US"/>
         </w:rPr>
-        <w:t xml:space="preserve">) * </w:t>
-      </w:r>
-      <w:proofErr w:type="spellStart"/>
+        <w:t>) * overflow</w:t>
+      </w:r>
+      <w:r>
+        <w:rPr>
+          <w:rFonts w:ascii="Courier New" w:hAnsi="Courier New" w:cs="Courier New"/>
+          <w:color w:val="BE5318"/>
+          <w:vertAlign w:val="subscript"/>
+          <w:lang w:val="en-US"/>
+        </w:rPr>
+        <w:t>i,j</w:t>
+      </w:r>
       <w:r>
         <w:rPr>
           <w:rFonts w:ascii="Courier New" w:hAnsi="Courier New" w:cs="Courier New"/>
@@ -10370,7 +10349,7 @@
           <w:szCs w:val="18"/>
           <w:lang w:val="en-US"/>
         </w:rPr>
-        <w:t>overflow</w:t>
+        <w:t xml:space="preserve"> * (1 - IOuptakeRate</w:t>
       </w:r>
       <w:r>
         <w:rPr>
@@ -10381,7 +10360,6 @@
         </w:rPr>
         <w:t>i,j</w:t>
       </w:r>
-      <w:proofErr w:type="spellEnd"/>
       <w:r>
         <w:rPr>
           <w:rFonts w:ascii="Courier New" w:hAnsi="Courier New" w:cs="Courier New"/>
@@ -10390,37 +10368,6 @@
           <w:szCs w:val="18"/>
           <w:lang w:val="en-US"/>
         </w:rPr>
-        <w:t xml:space="preserve"> * (1 - </w:t>
-      </w:r>
-      <w:proofErr w:type="spellStart"/>
-      <w:r>
-        <w:rPr>
-          <w:rFonts w:ascii="Courier New" w:hAnsi="Courier New" w:cs="Courier New"/>
-          <w:color w:val="BE5318"/>
-          <w:sz w:val="18"/>
-          <w:szCs w:val="18"/>
-          <w:lang w:val="en-US"/>
-        </w:rPr>
-        <w:t>IOuptakeRate</w:t>
-      </w:r>
-      <w:r>
-        <w:rPr>
-          <w:rFonts w:ascii="Courier New" w:hAnsi="Courier New" w:cs="Courier New"/>
-          <w:color w:val="BE5318"/>
-          <w:vertAlign w:val="subscript"/>
-          <w:lang w:val="en-US"/>
-        </w:rPr>
-        <w:t>i,j</w:t>
-      </w:r>
-      <w:proofErr w:type="spellEnd"/>
-      <w:r>
-        <w:rPr>
-          <w:rFonts w:ascii="Courier New" w:hAnsi="Courier New" w:cs="Courier New"/>
-          <w:color w:val="BE5318"/>
-          <w:sz w:val="18"/>
-          <w:szCs w:val="18"/>
-          <w:lang w:val="en-US"/>
-        </w:rPr>
         <w:t>)</w:t>
       </w:r>
     </w:p>
@@ -10440,27 +10387,7 @@
           <w:szCs w:val="18"/>
           <w:lang w:val="en-US"/>
         </w:rPr>
-        <w:t xml:space="preserve"># </w:t>
-      </w:r>
-      <w:proofErr w:type="gramStart"/>
-      <w:r>
-        <w:rPr>
-          <w:rFonts w:ascii="Courier New" w:hAnsi="Courier New" w:cs="Courier New"/>
-          <w:sz w:val="18"/>
-          <w:szCs w:val="18"/>
-          <w:lang w:val="en-US"/>
-        </w:rPr>
-        <w:t>for</w:t>
-      </w:r>
-      <w:proofErr w:type="gramEnd"/>
-      <w:r>
-        <w:rPr>
-          <w:rFonts w:ascii="Courier New" w:hAnsi="Courier New" w:cs="Courier New"/>
-          <w:sz w:val="18"/>
-          <w:szCs w:val="18"/>
-          <w:lang w:val="en-US"/>
-        </w:rPr>
-        <w:t xml:space="preserve"> </w:t>
+        <w:t xml:space="preserve"># for </w:t>
       </w:r>
       <w:r>
         <w:rPr>
@@ -10502,8 +10429,6 @@
           <w:lang w:val="en-US"/>
         </w:rPr>
       </w:pPr>
-      <w:proofErr w:type="spellStart"/>
-      <w:proofErr w:type="gramStart"/>
       <w:r>
         <w:rPr>
           <w:rFonts w:ascii="Courier New" w:hAnsi="Courier New" w:cs="Courier New"/>
@@ -10523,8 +10448,6 @@
         </w:rPr>
         <w:t>i,Ij</w:t>
       </w:r>
-      <w:proofErr w:type="spellEnd"/>
-      <w:proofErr w:type="gramEnd"/>
       <w:r>
         <w:rPr>
           <w:rFonts w:ascii="Courier New" w:hAnsi="Courier New" w:cs="Courier New"/>
@@ -10554,18 +10477,7 @@
           <w:szCs w:val="18"/>
           <w:lang w:val="en-US"/>
         </w:rPr>
-        <w:t xml:space="preserve"> * </w:t>
-      </w:r>
-      <w:proofErr w:type="spellStart"/>
-      <w:r>
-        <w:rPr>
-          <w:rFonts w:ascii="Courier New" w:hAnsi="Courier New" w:cs="Courier New"/>
-          <w:color w:val="BE5318"/>
-          <w:sz w:val="18"/>
-          <w:szCs w:val="18"/>
-          <w:lang w:val="en-US"/>
-        </w:rPr>
-        <w:t>overflow</w:t>
+        <w:t xml:space="preserve"> * overflow</w:t>
       </w:r>
       <w:r>
         <w:rPr>
@@ -10576,7 +10488,6 @@
         </w:rPr>
         <w:t>i,j</w:t>
       </w:r>
-      <w:proofErr w:type="spellEnd"/>
       <w:r>
         <w:rPr>
           <w:rFonts w:ascii="Courier New" w:hAnsi="Courier New" w:cs="Courier New"/>
@@ -10606,9 +10517,17 @@
           <w:szCs w:val="18"/>
           <w:lang w:val="en-US"/>
         </w:rPr>
-        <w:t xml:space="preserve">) * </w:t>
-      </w:r>
-      <w:proofErr w:type="spellStart"/>
+        <w:t>) * overflow</w:t>
+      </w:r>
+      <w:r>
+        <w:rPr>
+          <w:rFonts w:ascii="Courier New" w:hAnsi="Courier New" w:cs="Courier New"/>
+          <w:color w:val="BE5318"/>
+          <w:vertAlign w:val="subscript"/>
+          <w:lang w:val="en-US"/>
+        </w:rPr>
+        <w:t>i,j</w:t>
+      </w:r>
       <w:r>
         <w:rPr>
           <w:rFonts w:ascii="Courier New" w:hAnsi="Courier New" w:cs="Courier New"/>
@@ -10617,7 +10536,7 @@
           <w:szCs w:val="18"/>
           <w:lang w:val="en-US"/>
         </w:rPr>
-        <w:t>overflow</w:t>
+        <w:t xml:space="preserve"> * IOuptakeRate</w:t>
       </w:r>
       <w:r>
         <w:rPr>
@@ -10628,8 +10547,9 @@
         </w:rPr>
         <w:t>i,j</w:t>
       </w:r>
-      <w:proofErr w:type="spellEnd"/>
-      <w:r>
+    </w:p>
+    <w:p>
+      <w:pPr>
         <w:rPr>
           <w:rFonts w:ascii="Courier New" w:hAnsi="Courier New" w:cs="Courier New"/>
           <w:color w:val="BE5318"/>
@@ -10637,9 +10557,7 @@
           <w:szCs w:val="18"/>
           <w:lang w:val="en-US"/>
         </w:rPr>
-        <w:t xml:space="preserve"> * </w:t>
-      </w:r>
-      <w:proofErr w:type="spellStart"/>
+      </w:pPr>
       <w:r>
         <w:rPr>
           <w:rFonts w:ascii="Courier New" w:hAnsi="Courier New" w:cs="Courier New"/>
@@ -10648,7 +10566,7 @@
           <w:szCs w:val="18"/>
           <w:lang w:val="en-US"/>
         </w:rPr>
-        <w:t>IOuptakeRate</w:t>
+        <w:t>overflow</w:t>
       </w:r>
       <w:r>
         <w:rPr>
@@ -10657,43 +10575,8 @@
           <w:vertAlign w:val="subscript"/>
           <w:lang w:val="en-US"/>
         </w:rPr>
-        <w:t>i,j</w:t>
-      </w:r>
-      <w:proofErr w:type="spellEnd"/>
-    </w:p>
-    <w:p>
-      <w:pPr>
-        <w:rPr>
-          <w:rFonts w:ascii="Courier New" w:hAnsi="Courier New" w:cs="Courier New"/>
-          <w:color w:val="BE5318"/>
-          <w:sz w:val="18"/>
-          <w:szCs w:val="18"/>
-          <w:lang w:val="en-US"/>
-        </w:rPr>
-      </w:pPr>
-      <w:proofErr w:type="spellStart"/>
-      <w:proofErr w:type="gramStart"/>
-      <w:r>
-        <w:rPr>
-          <w:rFonts w:ascii="Courier New" w:hAnsi="Courier New" w:cs="Courier New"/>
-          <w:color w:val="BE5318"/>
-          <w:sz w:val="18"/>
-          <w:szCs w:val="18"/>
-          <w:lang w:val="en-US"/>
-        </w:rPr>
-        <w:t>overflow</w:t>
-      </w:r>
-      <w:r>
-        <w:rPr>
-          <w:rFonts w:ascii="Courier New" w:hAnsi="Courier New" w:cs="Courier New"/>
-          <w:color w:val="BE5318"/>
-          <w:vertAlign w:val="subscript"/>
-          <w:lang w:val="en-US"/>
-        </w:rPr>
         <w:t>i,Oj</w:t>
       </w:r>
-      <w:proofErr w:type="spellEnd"/>
-      <w:proofErr w:type="gramEnd"/>
       <w:r>
         <w:rPr>
           <w:rFonts w:ascii="Courier New" w:hAnsi="Courier New" w:cs="Courier New"/>
@@ -10723,9 +10606,17 @@
           <w:szCs w:val="18"/>
           <w:lang w:val="en-US"/>
         </w:rPr>
-        <w:t xml:space="preserve">) * </w:t>
-      </w:r>
-      <w:proofErr w:type="spellStart"/>
+        <w:t>) * overflow</w:t>
+      </w:r>
+      <w:r>
+        <w:rPr>
+          <w:rFonts w:ascii="Courier New" w:hAnsi="Courier New" w:cs="Courier New"/>
+          <w:color w:val="BE5318"/>
+          <w:vertAlign w:val="subscript"/>
+          <w:lang w:val="en-US"/>
+        </w:rPr>
+        <w:t>i,j</w:t>
+      </w:r>
       <w:r>
         <w:rPr>
           <w:rFonts w:ascii="Courier New" w:hAnsi="Courier New" w:cs="Courier New"/>
@@ -10734,7 +10625,7 @@
           <w:szCs w:val="18"/>
           <w:lang w:val="en-US"/>
         </w:rPr>
-        <w:t>overflow</w:t>
+        <w:t xml:space="preserve"> * (1 - IOuptakeRate</w:t>
       </w:r>
       <w:r>
         <w:rPr>
@@ -10745,7 +10636,6 @@
         </w:rPr>
         <w:t>i,j</w:t>
       </w:r>
-      <w:proofErr w:type="spellEnd"/>
       <w:r>
         <w:rPr>
           <w:rFonts w:ascii="Courier New" w:hAnsi="Courier New" w:cs="Courier New"/>
@@ -10754,37 +10644,6 @@
           <w:szCs w:val="18"/>
           <w:lang w:val="en-US"/>
         </w:rPr>
-        <w:t xml:space="preserve"> * (1 - </w:t>
-      </w:r>
-      <w:proofErr w:type="spellStart"/>
-      <w:r>
-        <w:rPr>
-          <w:rFonts w:ascii="Courier New" w:hAnsi="Courier New" w:cs="Courier New"/>
-          <w:color w:val="BE5318"/>
-          <w:sz w:val="18"/>
-          <w:szCs w:val="18"/>
-          <w:lang w:val="en-US"/>
-        </w:rPr>
-        <w:t>IOuptakeRate</w:t>
-      </w:r>
-      <w:r>
-        <w:rPr>
-          <w:rFonts w:ascii="Courier New" w:hAnsi="Courier New" w:cs="Courier New"/>
-          <w:color w:val="BE5318"/>
-          <w:vertAlign w:val="subscript"/>
-          <w:lang w:val="en-US"/>
-        </w:rPr>
-        <w:t>i,j</w:t>
-      </w:r>
-      <w:proofErr w:type="spellEnd"/>
-      <w:r>
-        <w:rPr>
-          <w:rFonts w:ascii="Courier New" w:hAnsi="Courier New" w:cs="Courier New"/>
-          <w:color w:val="BE5318"/>
-          <w:sz w:val="18"/>
-          <w:szCs w:val="18"/>
-          <w:lang w:val="en-US"/>
-        </w:rPr>
         <w:t>)</w:t>
       </w:r>
     </w:p>
@@ -10816,7 +10675,6 @@
           <w:lang w:val="en-US"/>
         </w:rPr>
       </w:pPr>
-      <w:proofErr w:type="spellStart"/>
       <w:r>
         <w:rPr>
           <w:rFonts w:ascii="Courier New" w:hAnsi="Courier New" w:cs="Courier New"/>
@@ -10834,7 +10692,6 @@
         </w:rPr>
         <w:t>i</w:t>
       </w:r>
-      <w:proofErr w:type="spellEnd"/>
       <w:r>
         <w:rPr>
           <w:rFonts w:ascii="Courier New" w:hAnsi="Courier New" w:cs="Courier New"/>
@@ -10893,25 +10750,7 @@
           <w:color w:val="F1A069"/>
           <w:lang w:val="en-US"/>
         </w:rPr>
-        <w:t xml:space="preserve"># </w:t>
-      </w:r>
-      <w:proofErr w:type="gramStart"/>
-      <w:r>
-        <w:rPr>
-          <w:rFonts w:ascii="Courier New" w:hAnsi="Courier New" w:cs="Courier New"/>
-          <w:color w:val="F1A069"/>
-          <w:lang w:val="en-US"/>
-        </w:rPr>
-        <w:t>note</w:t>
-      </w:r>
-      <w:proofErr w:type="gramEnd"/>
-      <w:r>
-        <w:rPr>
-          <w:rFonts w:ascii="Courier New" w:hAnsi="Courier New" w:cs="Courier New"/>
-          <w:color w:val="F1A069"/>
-          <w:lang w:val="en-US"/>
-        </w:rPr>
-        <w:t>: simple exponential mortality</w:t>
+        <w:t># note: simple exponential mortality</w:t>
       </w:r>
     </w:p>
     <w:p>
@@ -10923,8 +10762,6 @@
           <w:lang w:val="en-US"/>
         </w:rPr>
       </w:pPr>
-      <w:proofErr w:type="spellStart"/>
-      <w:proofErr w:type="gramStart"/>
       <w:r>
         <w:rPr>
           <w:rFonts w:ascii="Courier New" w:hAnsi="Courier New" w:cs="Courier New"/>
@@ -10950,24 +10787,13 @@
         </w:rPr>
         <w:t>i,j</w:t>
       </w:r>
-      <w:proofErr w:type="spellEnd"/>
-      <w:proofErr w:type="gramEnd"/>
       <w:r>
         <w:rPr>
           <w:rFonts w:ascii="Courier New" w:hAnsi="Courier New" w:cs="Courier New"/>
           <w:color w:val="7E3924"/>
           <w:lang w:val="en-US"/>
         </w:rPr>
-        <w:t xml:space="preserve"> = </w:t>
-      </w:r>
-      <w:proofErr w:type="spellStart"/>
-      <w:r>
-        <w:rPr>
-          <w:rFonts w:ascii="Courier New" w:hAnsi="Courier New" w:cs="Courier New"/>
-          <w:color w:val="7E3924"/>
-          <w:lang w:val="en-US"/>
-        </w:rPr>
-        <w:t>E</w:t>
+        <w:t xml:space="preserve"> = E</w:t>
       </w:r>
       <w:r>
         <w:rPr>
@@ -10978,7 +10804,6 @@
         </w:rPr>
         <w:t>i,j</w:t>
       </w:r>
-      <w:proofErr w:type="spellEnd"/>
       <w:r>
         <w:rPr>
           <w:rFonts w:ascii="Courier New" w:hAnsi="Courier New" w:cs="Courier New"/>
@@ -11030,7 +10855,6 @@
           <w:lang w:val="en-US"/>
         </w:rPr>
       </w:pPr>
-      <w:proofErr w:type="spellStart"/>
       <w:r>
         <w:rPr>
           <w:rFonts w:ascii="Courier New" w:hAnsi="Courier New" w:cs="Courier New"/>
@@ -11048,7 +10872,6 @@
         </w:rPr>
         <w:t>p</w:t>
       </w:r>
-      <w:proofErr w:type="spellEnd"/>
       <w:r>
         <w:rPr>
           <w:rFonts w:ascii="Courier New" w:hAnsi="Courier New" w:cs="Courier New"/>
@@ -11091,7 +10914,6 @@
           <w:lang w:val="en-US"/>
         </w:rPr>
       </w:pPr>
-      <w:proofErr w:type="spellStart"/>
       <w:r>
         <w:rPr>
           <w:rFonts w:ascii="Courier New" w:hAnsi="Courier New" w:cs="Courier New"/>
@@ -11109,57 +10931,29 @@
         </w:rPr>
         <w:t>h</w:t>
       </w:r>
-      <w:proofErr w:type="spellEnd"/>
       <w:r>
         <w:rPr>
           <w:rFonts w:ascii="Courier New" w:hAnsi="Courier New" w:cs="Courier New"/>
           <w:color w:val="9966FF"/>
           <w:lang w:val="en-US"/>
         </w:rPr>
-        <w:t xml:space="preserve"> = </w:t>
-      </w:r>
-      <w:proofErr w:type="spellStart"/>
+        <w:t xml:space="preserve"> = VTmax * </w:t>
+      </w:r>
       <w:r>
         <w:rPr>
           <w:rFonts w:ascii="Courier New" w:hAnsi="Courier New" w:cs="Courier New"/>
           <w:color w:val="9966FF"/>
           <w:lang w:val="en-US"/>
         </w:rPr>
-        <w:t>VTmax</w:t>
-      </w:r>
-      <w:proofErr w:type="spellEnd"/>
+        <w:t>(</w:t>
+      </w:r>
       <w:r>
         <w:rPr>
           <w:rFonts w:ascii="Courier New" w:hAnsi="Courier New" w:cs="Courier New"/>
           <w:color w:val="9966FF"/>
           <w:lang w:val="en-US"/>
         </w:rPr>
-        <w:t xml:space="preserve"> * </w:t>
-      </w:r>
-      <w:r>
-        <w:rPr>
-          <w:rFonts w:ascii="Courier New" w:hAnsi="Courier New" w:cs="Courier New"/>
-          <w:color w:val="9966FF"/>
-          <w:lang w:val="en-US"/>
-        </w:rPr>
-        <w:t>(</w:t>
-      </w:r>
-      <w:r>
-        <w:rPr>
-          <w:rFonts w:ascii="Courier New" w:hAnsi="Courier New" w:cs="Courier New"/>
-          <w:color w:val="9966FF"/>
-          <w:lang w:val="en-US"/>
-        </w:rPr>
-        <w:t xml:space="preserve">T / (T + </w:t>
-      </w:r>
-      <w:proofErr w:type="spellStart"/>
-      <w:r>
-        <w:rPr>
-          <w:rFonts w:ascii="Courier New" w:hAnsi="Courier New" w:cs="Courier New"/>
-          <w:color w:val="9966FF"/>
-          <w:lang w:val="en-US"/>
-        </w:rPr>
-        <w:t>KT</w:t>
+        <w:t>T / (T + KT</w:t>
       </w:r>
       <w:r>
         <w:rPr>
@@ -11170,7 +10964,6 @@
         </w:rPr>
         <w:t>h</w:t>
       </w:r>
-      <w:proofErr w:type="spellEnd"/>
       <w:r>
         <w:rPr>
           <w:rFonts w:ascii="Courier New" w:hAnsi="Courier New" w:cs="Courier New"/>
@@ -11193,16 +10986,7 @@
           <w:color w:val="9966FF"/>
           <w:lang w:val="en-US"/>
         </w:rPr>
-        <w:t xml:space="preserve"> * </w:t>
-      </w:r>
-      <w:proofErr w:type="spellStart"/>
-      <w:r>
-        <w:rPr>
-          <w:rFonts w:ascii="Courier New" w:hAnsi="Courier New" w:cs="Courier New"/>
-          <w:color w:val="9966FF"/>
-          <w:lang w:val="en-US"/>
-        </w:rPr>
-        <w:t>B</w:t>
+        <w:t xml:space="preserve"> * B</w:t>
       </w:r>
       <w:r>
         <w:rPr>
@@ -11213,7 +10997,6 @@
         </w:rPr>
         <w:t>h</w:t>
       </w:r>
-      <w:proofErr w:type="spellEnd"/>
     </w:p>
     <w:p>
       <w:pPr>
@@ -11242,7 +11025,6 @@
           <w:lang w:val="en-US"/>
         </w:rPr>
       </w:pPr>
-      <w:proofErr w:type="spellStart"/>
       <w:r>
         <w:rPr>
           <w:rFonts w:ascii="Courier New" w:hAnsi="Courier New" w:cs="Courier New"/>
@@ -11258,7 +11040,6 @@
         </w:rPr>
         <w:t>i</w:t>
       </w:r>
-      <w:proofErr w:type="spellEnd"/>
       <w:r>
         <w:rPr>
           <w:rFonts w:ascii="Courier New" w:hAnsi="Courier New" w:cs="Courier New"/>
@@ -11273,23 +11054,13 @@
         </w:rPr>
         <w:t xml:space="preserve">dt = </w:t>
       </w:r>
-      <w:proofErr w:type="spellStart"/>
       <w:r>
         <w:rPr>
           <w:rFonts w:ascii="Courier New" w:hAnsi="Courier New" w:cs="Courier New"/>
           <w:color w:val="2F5496"/>
           <w:lang w:val="en-US"/>
         </w:rPr>
-        <w:t>actual_</w:t>
-      </w:r>
-      <w:proofErr w:type="gramStart"/>
-      <w:r>
-        <w:rPr>
-          <w:rFonts w:ascii="Courier New" w:hAnsi="Courier New" w:cs="Courier New"/>
-          <w:color w:val="2F5496"/>
-          <w:lang w:val="en-US"/>
-        </w:rPr>
-        <w:t>uptake</w:t>
+        <w:t>actual_uptake</w:t>
       </w:r>
       <w:r>
         <w:rPr>
@@ -11309,8 +11080,6 @@
         </w:rPr>
         <w:t>,i</w:t>
       </w:r>
-      <w:proofErr w:type="spellEnd"/>
-      <w:proofErr w:type="gramEnd"/>
       <w:r>
         <w:rPr>
           <w:rFonts w:ascii="Courier New" w:hAnsi="Courier New" w:cs="Courier New"/>
@@ -11333,7 +11102,6 @@
         </w:rPr>
         <w:t xml:space="preserve"> </w:t>
       </w:r>
-      <w:proofErr w:type="spellStart"/>
       <w:r>
         <w:rPr>
           <w:rFonts w:ascii="Courier New" w:hAnsi="Courier New" w:cs="Courier New"/>
@@ -11351,21 +11119,12 @@
         </w:rPr>
         <w:t>i</w:t>
       </w:r>
-      <w:proofErr w:type="spellEnd"/>
-      <w:r>
-        <w:rPr>
-          <w:rFonts w:ascii="Courier New" w:hAnsi="Courier New" w:cs="Courier New"/>
-          <w:lang w:val="en-US"/>
-        </w:rPr>
-        <w:t xml:space="preserve"> - </w:t>
-      </w:r>
-      <w:proofErr w:type="spellStart"/>
-      <w:r>
-        <w:rPr>
-          <w:rFonts w:ascii="Courier New" w:hAnsi="Courier New" w:cs="Courier New"/>
-          <w:lang w:val="en-US"/>
-        </w:rPr>
-        <w:t>exudation</w:t>
+      <w:r>
+        <w:rPr>
+          <w:rFonts w:ascii="Courier New" w:hAnsi="Courier New" w:cs="Courier New"/>
+          <w:lang w:val="en-US"/>
+        </w:rPr>
+        <w:t xml:space="preserve"> - exudation</w:t>
       </w:r>
       <w:r>
         <w:rPr>
@@ -11383,21 +11142,12 @@
         </w:rPr>
         <w:t>,i</w:t>
       </w:r>
-      <w:proofErr w:type="spellEnd"/>
-      <w:r>
-        <w:rPr>
-          <w:rFonts w:ascii="Courier New" w:hAnsi="Courier New" w:cs="Courier New"/>
-          <w:lang w:val="en-US"/>
-        </w:rPr>
-        <w:t xml:space="preserve"> - </w:t>
-      </w:r>
-      <w:proofErr w:type="spellStart"/>
-      <w:r>
-        <w:rPr>
-          <w:rFonts w:ascii="Courier New" w:hAnsi="Courier New" w:cs="Courier New"/>
-          <w:lang w:val="en-US"/>
-        </w:rPr>
-        <w:t>exudation</w:t>
+      <w:r>
+        <w:rPr>
+          <w:rFonts w:ascii="Courier New" w:hAnsi="Courier New" w:cs="Courier New"/>
+          <w:lang w:val="en-US"/>
+        </w:rPr>
+        <w:t xml:space="preserve"> - exudation</w:t>
       </w:r>
       <w:r>
         <w:rPr>
@@ -11415,7 +11165,6 @@
         </w:rPr>
         <w:t>,i</w:t>
       </w:r>
-      <w:proofErr w:type="spellEnd"/>
     </w:p>
     <w:p>
       <w:pPr>
@@ -11429,46 +11178,14 @@
           <w:rFonts w:ascii="Courier New" w:hAnsi="Courier New" w:cs="Courier New"/>
           <w:lang w:val="en-US"/>
         </w:rPr>
-        <w:t xml:space="preserve"># </w:t>
-      </w:r>
-      <w:proofErr w:type="gramStart"/>
-      <w:r>
-        <w:rPr>
-          <w:rFonts w:ascii="Courier New" w:hAnsi="Courier New" w:cs="Courier New"/>
-          <w:lang w:val="en-US"/>
-        </w:rPr>
-        <w:t>biomass</w:t>
-      </w:r>
-      <w:proofErr w:type="gramEnd"/>
-      <w:r>
-        <w:rPr>
-          <w:rFonts w:ascii="Courier New" w:hAnsi="Courier New" w:cs="Courier New"/>
-          <w:lang w:val="en-US"/>
-        </w:rPr>
-        <w:t xml:space="preserve"> </w:t>
-      </w:r>
-      <w:r>
-        <w:rPr>
-          <w:rFonts w:ascii="Courier New" w:hAnsi="Courier New" w:cs="Courier New"/>
-          <w:lang w:val="en-US"/>
-        </w:rPr>
-        <w:t xml:space="preserve">in </w:t>
-      </w:r>
-      <w:proofErr w:type="spellStart"/>
-      <w:r>
-        <w:rPr>
-          <w:rFonts w:ascii="Courier New" w:hAnsi="Courier New" w:cs="Courier New"/>
-          <w:lang w:val="en-US"/>
-        </w:rPr>
-        <w:t>umol</w:t>
-      </w:r>
-      <w:proofErr w:type="spellEnd"/>
-      <w:r>
-        <w:rPr>
-          <w:rFonts w:ascii="Courier New" w:hAnsi="Courier New" w:cs="Courier New"/>
-          <w:lang w:val="en-US"/>
-        </w:rPr>
-        <w:t xml:space="preserve"> N/L (C biomass implicit using the stoichiometric ratio R</w:t>
+        <w:t xml:space="preserve"># biomass </w:t>
+      </w:r>
+      <w:r>
+        <w:rPr>
+          <w:rFonts w:ascii="Courier New" w:hAnsi="Courier New" w:cs="Courier New"/>
+          <w:lang w:val="en-US"/>
+        </w:rPr>
+        <w:t>in umol N/L (C biomass implicit using the stoichiometric ratio R</w:t>
       </w:r>
       <w:r>
         <w:rPr>
@@ -11502,7 +11219,6 @@
           <w:u w:val="single"/>
           <w:lang w:val="en-US"/>
         </w:rPr>
-        <w:lastRenderedPageBreak/>
         <w:t>Nutrients</w:t>
       </w:r>
       <w:r>
@@ -11523,7 +11239,6 @@
           <w:lang w:val="en-US"/>
         </w:rPr>
       </w:pPr>
-      <w:proofErr w:type="spellStart"/>
       <w:r>
         <w:rPr>
           <w:rFonts w:ascii="Courier New" w:hAnsi="Courier New" w:cs="Courier New"/>
@@ -11531,7 +11246,6 @@
         </w:rPr>
         <w:t>dDON</w:t>
       </w:r>
-      <w:proofErr w:type="spellEnd"/>
       <w:r>
         <w:rPr>
           <w:rFonts w:ascii="Courier New" w:hAnsi="Courier New" w:cs="Courier New"/>
@@ -11553,23 +11267,13 @@
         </w:rPr>
         <w:t xml:space="preserve">- </w:t>
       </w:r>
-      <w:proofErr w:type="spellStart"/>
       <w:r>
         <w:rPr>
           <w:rFonts w:ascii="Courier New" w:hAnsi="Courier New" w:cs="Courier New"/>
           <w:color w:val="2F5496"/>
           <w:lang w:val="en-US"/>
         </w:rPr>
-        <w:t>gross_</w:t>
-      </w:r>
-      <w:proofErr w:type="gramStart"/>
-      <w:r>
-        <w:rPr>
-          <w:rFonts w:ascii="Courier New" w:hAnsi="Courier New" w:cs="Courier New"/>
-          <w:color w:val="2F5496"/>
-          <w:lang w:val="en-US"/>
-        </w:rPr>
-        <w:t>uptake</w:t>
+        <w:t>gross_uptake</w:t>
       </w:r>
       <w:r>
         <w:rPr>
@@ -11580,8 +11284,6 @@
         </w:rPr>
         <w:t>ON,p</w:t>
       </w:r>
-      <w:proofErr w:type="spellEnd"/>
-      <w:proofErr w:type="gramEnd"/>
       <w:r>
         <w:rPr>
           <w:rFonts w:ascii="Courier New" w:hAnsi="Courier New" w:cs="Courier New"/>
@@ -11597,7 +11299,6 @@
         </w:rPr>
         <w:t xml:space="preserve">-  </w:t>
       </w:r>
-      <w:proofErr w:type="spellStart"/>
       <w:r>
         <w:rPr>
           <w:rFonts w:ascii="Courier New" w:hAnsi="Courier New" w:cs="Courier New"/>
@@ -11615,7 +11316,6 @@
         </w:rPr>
         <w:t>ON,h</w:t>
       </w:r>
-      <w:proofErr w:type="spellEnd"/>
       <w:r>
         <w:rPr>
           <w:rFonts w:ascii="Courier New" w:hAnsi="Courier New" w:cs="Courier New"/>
@@ -11647,8 +11347,6 @@
         </w:rPr>
         <w:t xml:space="preserve">+ </w:t>
       </w:r>
-      <w:proofErr w:type="spellStart"/>
-      <w:proofErr w:type="gramStart"/>
       <w:r>
         <w:rPr>
           <w:rFonts w:ascii="Courier New" w:hAnsi="Courier New" w:cs="Courier New"/>
@@ -11675,8 +11373,6 @@
         </w:rPr>
         <w:t>N,p</w:t>
       </w:r>
-      <w:proofErr w:type="spellEnd"/>
-      <w:proofErr w:type="gramEnd"/>
       <w:r>
         <w:rPr>
           <w:rFonts w:ascii="Courier New" w:hAnsi="Courier New" w:cs="Courier New"/>
@@ -11691,7 +11387,6 @@
         </w:rPr>
         <w:t xml:space="preserve">+ </w:t>
       </w:r>
-      <w:proofErr w:type="spellStart"/>
       <w:r>
         <w:rPr>
           <w:rFonts w:ascii="Courier New" w:hAnsi="Courier New" w:cs="Courier New"/>
@@ -11727,7 +11422,6 @@
         </w:rPr>
         <w:t>h</w:t>
       </w:r>
-      <w:proofErr w:type="spellEnd"/>
     </w:p>
     <w:p>
       <w:pPr>
@@ -11743,7 +11437,6 @@
         </w:rPr>
         <w:t xml:space="preserve">          + </w:t>
       </w:r>
-      <w:proofErr w:type="spellStart"/>
       <w:r>
         <w:rPr>
           <w:rFonts w:ascii="Courier New" w:hAnsi="Courier New" w:cs="Courier New"/>
@@ -11761,7 +11454,6 @@
         </w:rPr>
         <w:t>p</w:t>
       </w:r>
-      <w:proofErr w:type="spellEnd"/>
       <w:r>
         <w:rPr>
           <w:rFonts w:ascii="Courier New" w:hAnsi="Courier New" w:cs="Courier New"/>
@@ -11770,7 +11462,6 @@
         </w:rPr>
         <w:t xml:space="preserve"> * </w:t>
       </w:r>
-      <w:proofErr w:type="spellStart"/>
       <w:r>
         <w:rPr>
           <w:rFonts w:ascii="Courier New" w:hAnsi="Courier New" w:cs="Courier New"/>
@@ -11797,7 +11488,6 @@
         </w:rPr>
         <w:t>p</w:t>
       </w:r>
-      <w:proofErr w:type="spellEnd"/>
       <w:r>
         <w:rPr>
           <w:rFonts w:ascii="Courier New" w:hAnsi="Courier New" w:cs="Courier New"/>
@@ -11813,7 +11503,6 @@
         </w:rPr>
         <w:t xml:space="preserve">+ </w:t>
       </w:r>
-      <w:proofErr w:type="spellStart"/>
       <w:r>
         <w:rPr>
           <w:rFonts w:ascii="Courier New" w:hAnsi="Courier New" w:cs="Courier New"/>
@@ -11831,7 +11520,6 @@
         </w:rPr>
         <w:t>h</w:t>
       </w:r>
-      <w:proofErr w:type="spellEnd"/>
       <w:r>
         <w:rPr>
           <w:rFonts w:ascii="Courier New" w:hAnsi="Courier New" w:cs="Courier New"/>
@@ -11840,7 +11528,6 @@
         </w:rPr>
         <w:t xml:space="preserve"> * </w:t>
       </w:r>
-      <w:proofErr w:type="spellStart"/>
       <w:r>
         <w:rPr>
           <w:rFonts w:ascii="Courier New" w:hAnsi="Courier New" w:cs="Courier New"/>
@@ -11867,7 +11554,6 @@
         </w:rPr>
         <w:t>h</w:t>
       </w:r>
-      <w:proofErr w:type="spellEnd"/>
       <w:r>
         <w:rPr>
           <w:rFonts w:ascii="Courier New" w:hAnsi="Courier New" w:cs="Courier New"/>
@@ -11898,8 +11584,6 @@
         </w:rPr>
         <w:t xml:space="preserve">+ </w:t>
       </w:r>
-      <w:proofErr w:type="spellStart"/>
-      <w:proofErr w:type="gramStart"/>
       <w:r>
         <w:rPr>
           <w:rFonts w:ascii="Courier New" w:hAnsi="Courier New" w:cs="Courier New"/>
@@ -11935,8 +11619,6 @@
         </w:rPr>
         <w:t>p</w:t>
       </w:r>
-      <w:proofErr w:type="spellEnd"/>
-      <w:proofErr w:type="gramEnd"/>
       <w:r>
         <w:rPr>
           <w:rFonts w:ascii="Courier New" w:hAnsi="Courier New" w:cs="Courier New"/>
@@ -11944,7 +11626,6 @@
         </w:rPr>
         <w:t xml:space="preserve"> +  </w:t>
       </w:r>
-      <w:proofErr w:type="spellStart"/>
       <w:r>
         <w:rPr>
           <w:rFonts w:ascii="Courier New" w:hAnsi="Courier New" w:cs="Courier New"/>
@@ -11980,7 +11661,6 @@
         </w:rPr>
         <w:t>h</w:t>
       </w:r>
-      <w:proofErr w:type="spellEnd"/>
       <w:r>
         <w:rPr>
           <w:rFonts w:ascii="Courier New" w:hAnsi="Courier New" w:cs="Courier New"/>
@@ -12006,7 +11686,6 @@
           <w:lang w:val="en-US"/>
         </w:rPr>
       </w:pPr>
-      <w:proofErr w:type="spellStart"/>
       <w:r>
         <w:rPr>
           <w:rFonts w:ascii="Courier New" w:hAnsi="Courier New" w:cs="Courier New"/>
@@ -12014,7 +11693,6 @@
         </w:rPr>
         <w:t>dDOC</w:t>
       </w:r>
-      <w:proofErr w:type="spellEnd"/>
       <w:r>
         <w:rPr>
           <w:rFonts w:ascii="Courier New" w:hAnsi="Courier New" w:cs="Courier New"/>
@@ -12036,23 +11714,13 @@
         </w:rPr>
         <w:t xml:space="preserve">- </w:t>
       </w:r>
-      <w:proofErr w:type="spellStart"/>
       <w:r>
         <w:rPr>
           <w:rFonts w:ascii="Courier New" w:hAnsi="Courier New" w:cs="Courier New"/>
           <w:color w:val="2F5496"/>
           <w:lang w:val="en-US"/>
         </w:rPr>
-        <w:t>gross_</w:t>
-      </w:r>
-      <w:proofErr w:type="gramStart"/>
-      <w:r>
-        <w:rPr>
-          <w:rFonts w:ascii="Courier New" w:hAnsi="Courier New" w:cs="Courier New"/>
-          <w:color w:val="2F5496"/>
-          <w:lang w:val="en-US"/>
-        </w:rPr>
-        <w:t>uptake</w:t>
+        <w:t>gross_uptake</w:t>
       </w:r>
       <w:r>
         <w:rPr>
@@ -12081,8 +11749,6 @@
         </w:rPr>
         <w:t>p</w:t>
       </w:r>
-      <w:proofErr w:type="spellEnd"/>
-      <w:proofErr w:type="gramEnd"/>
       <w:r>
         <w:rPr>
           <w:rFonts w:ascii="Courier New" w:hAnsi="Courier New" w:cs="Courier New"/>
@@ -12098,7 +11764,6 @@
         </w:rPr>
         <w:t xml:space="preserve">-  </w:t>
       </w:r>
-      <w:proofErr w:type="spellStart"/>
       <w:r>
         <w:rPr>
           <w:rFonts w:ascii="Courier New" w:hAnsi="Courier New" w:cs="Courier New"/>
@@ -12134,7 +11799,6 @@
         </w:rPr>
         <w:t>h</w:t>
       </w:r>
-      <w:proofErr w:type="spellEnd"/>
       <w:r>
         <w:rPr>
           <w:rFonts w:ascii="Courier New" w:hAnsi="Courier New" w:cs="Courier New"/>
@@ -12166,8 +11830,6 @@
         </w:rPr>
         <w:t xml:space="preserve">+ </w:t>
       </w:r>
-      <w:proofErr w:type="spellStart"/>
-      <w:proofErr w:type="gramStart"/>
       <w:r>
         <w:rPr>
           <w:rFonts w:ascii="Courier New" w:hAnsi="Courier New" w:cs="Courier New"/>
@@ -12212,8 +11874,6 @@
         </w:rPr>
         <w:t>p</w:t>
       </w:r>
-      <w:proofErr w:type="spellEnd"/>
-      <w:proofErr w:type="gramEnd"/>
       <w:r>
         <w:rPr>
           <w:rFonts w:ascii="Courier New" w:hAnsi="Courier New" w:cs="Courier New"/>
@@ -12229,7 +11889,6 @@
         </w:rPr>
         <w:t xml:space="preserve">+ </w:t>
       </w:r>
-      <w:proofErr w:type="spellStart"/>
       <w:r>
         <w:rPr>
           <w:rFonts w:ascii="Courier New" w:hAnsi="Courier New" w:cs="Courier New"/>
@@ -12265,7 +11924,6 @@
         </w:rPr>
         <w:t>h</w:t>
       </w:r>
-      <w:proofErr w:type="spellEnd"/>
       <w:r>
         <w:rPr>
           <w:rFonts w:ascii="Courier New" w:hAnsi="Courier New" w:cs="Courier New"/>
@@ -12289,7 +11947,6 @@
         </w:rPr>
         <w:t xml:space="preserve">          + </w:t>
       </w:r>
-      <w:proofErr w:type="spellStart"/>
       <w:r>
         <w:rPr>
           <w:rFonts w:ascii="Courier New" w:hAnsi="Courier New" w:cs="Courier New"/>
@@ -12307,7 +11964,6 @@
         </w:rPr>
         <w:t>p</w:t>
       </w:r>
-      <w:proofErr w:type="spellEnd"/>
       <w:r>
         <w:rPr>
           <w:rFonts w:ascii="Courier New" w:hAnsi="Courier New" w:cs="Courier New"/>
@@ -12316,7 +11972,6 @@
         </w:rPr>
         <w:t xml:space="preserve"> * </w:t>
       </w:r>
-      <w:proofErr w:type="spellStart"/>
       <w:r>
         <w:rPr>
           <w:rFonts w:ascii="Courier New" w:hAnsi="Courier New" w:cs="Courier New"/>
@@ -12343,7 +11998,6 @@
         </w:rPr>
         <w:t>p</w:t>
       </w:r>
-      <w:proofErr w:type="spellEnd"/>
       <w:r>
         <w:rPr>
           <w:rFonts w:ascii="Courier New" w:hAnsi="Courier New" w:cs="Courier New"/>
@@ -12376,7 +12030,6 @@
         </w:rPr>
         <w:t xml:space="preserve">+ </w:t>
       </w:r>
-      <w:proofErr w:type="spellStart"/>
       <w:r>
         <w:rPr>
           <w:rFonts w:ascii="Courier New" w:hAnsi="Courier New" w:cs="Courier New"/>
@@ -12394,7 +12047,6 @@
         </w:rPr>
         <w:t>h</w:t>
       </w:r>
-      <w:proofErr w:type="spellEnd"/>
       <w:r>
         <w:rPr>
           <w:rFonts w:ascii="Courier New" w:hAnsi="Courier New" w:cs="Courier New"/>
@@ -12403,7 +12055,6 @@
         </w:rPr>
         <w:t xml:space="preserve"> * </w:t>
       </w:r>
-      <w:proofErr w:type="spellStart"/>
       <w:r>
         <w:rPr>
           <w:rFonts w:ascii="Courier New" w:hAnsi="Courier New" w:cs="Courier New"/>
@@ -12430,7 +12081,6 @@
         </w:rPr>
         <w:t>h</w:t>
       </w:r>
-      <w:proofErr w:type="spellEnd"/>
       <w:r>
         <w:rPr>
           <w:rFonts w:ascii="Courier New" w:hAnsi="Courier New" w:cs="Courier New"/>
@@ -12478,8 +12128,6 @@
         </w:rPr>
         <w:t xml:space="preserve">+ </w:t>
       </w:r>
-      <w:proofErr w:type="spellStart"/>
-      <w:proofErr w:type="gramStart"/>
       <w:r>
         <w:rPr>
           <w:rFonts w:ascii="Courier New" w:hAnsi="Courier New" w:cs="Courier New"/>
@@ -12515,8 +12163,6 @@
         </w:rPr>
         <w:t>p</w:t>
       </w:r>
-      <w:proofErr w:type="spellEnd"/>
-      <w:proofErr w:type="gramEnd"/>
       <w:r>
         <w:rPr>
           <w:rFonts w:ascii="Courier New" w:hAnsi="Courier New" w:cs="Courier New"/>
@@ -12565,7 +12211,6 @@
         </w:rPr>
         <w:t xml:space="preserve">+ </w:t>
       </w:r>
-      <w:proofErr w:type="spellStart"/>
       <w:r>
         <w:rPr>
           <w:rFonts w:ascii="Courier New" w:hAnsi="Courier New" w:cs="Courier New"/>
@@ -12601,7 +12246,6 @@
         </w:rPr>
         <w:t>h</w:t>
       </w:r>
-      <w:proofErr w:type="spellEnd"/>
       <w:r>
         <w:rPr>
           <w:rFonts w:ascii="Courier New" w:hAnsi="Courier New" w:cs="Courier New"/>
@@ -12648,23 +12292,7 @@
           <w:rFonts w:ascii="Courier New" w:hAnsi="Courier New" w:cs="Courier New"/>
           <w:lang w:val="en-US"/>
         </w:rPr>
-        <w:t xml:space="preserve"># </w:t>
-      </w:r>
-      <w:proofErr w:type="gramStart"/>
-      <w:r>
-        <w:rPr>
-          <w:rFonts w:ascii="Courier New" w:hAnsi="Courier New" w:cs="Courier New"/>
-          <w:lang w:val="en-US"/>
-        </w:rPr>
-        <w:t>recalcitrant</w:t>
-      </w:r>
-      <w:proofErr w:type="gramEnd"/>
-      <w:r>
-        <w:rPr>
-          <w:rFonts w:ascii="Courier New" w:hAnsi="Courier New" w:cs="Courier New"/>
-          <w:lang w:val="en-US"/>
-        </w:rPr>
-        <w:t xml:space="preserve"> </w:t>
+        <w:t xml:space="preserve"># recalcitrant </w:t>
       </w:r>
     </w:p>
     <w:p>
@@ -12674,7 +12302,6 @@
           <w:lang w:val="en-US"/>
         </w:rPr>
       </w:pPr>
-      <w:proofErr w:type="spellStart"/>
       <w:r>
         <w:rPr>
           <w:rFonts w:ascii="Courier New" w:hAnsi="Courier New" w:cs="Courier New"/>
@@ -12682,7 +12309,6 @@
         </w:rPr>
         <w:t>dRDON</w:t>
       </w:r>
-      <w:proofErr w:type="spellEnd"/>
       <w:r>
         <w:rPr>
           <w:rFonts w:ascii="Courier New" w:hAnsi="Courier New" w:cs="Courier New"/>
@@ -12697,7 +12323,6 @@
         </w:rPr>
         <w:t xml:space="preserve">dt = </w:t>
       </w:r>
-      <w:proofErr w:type="spellStart"/>
       <w:r>
         <w:rPr>
           <w:rFonts w:ascii="Courier New" w:hAnsi="Courier New" w:cs="Courier New"/>
@@ -12715,23 +12340,13 @@
         </w:rPr>
         <w:t>p</w:t>
       </w:r>
-      <w:proofErr w:type="spellEnd"/>
       <w:r>
         <w:rPr>
           <w:rFonts w:ascii="Courier New" w:hAnsi="Courier New" w:cs="Courier New"/>
           <w:color w:val="F1A069"/>
           <w:lang w:val="en-US"/>
         </w:rPr>
-        <w:t xml:space="preserve"> * (1 - </w:t>
-      </w:r>
-      <w:proofErr w:type="spellStart"/>
-      <w:r>
-        <w:rPr>
-          <w:rFonts w:ascii="Courier New" w:hAnsi="Courier New" w:cs="Courier New"/>
-          <w:color w:val="F1A069"/>
-          <w:lang w:val="en-US"/>
-        </w:rPr>
-        <w:t>γ</w:t>
+        <w:t xml:space="preserve"> * (1 - γ</w:t>
       </w:r>
       <w:r>
         <w:rPr>
@@ -12751,23 +12366,13 @@
         </w:rPr>
         <w:t>p</w:t>
       </w:r>
-      <w:proofErr w:type="spellEnd"/>
       <w:r>
         <w:rPr>
           <w:rFonts w:ascii="Courier New" w:hAnsi="Courier New" w:cs="Courier New"/>
           <w:color w:val="F1A069"/>
           <w:lang w:val="en-US"/>
         </w:rPr>
-        <w:t xml:space="preserve">) + </w:t>
-      </w:r>
-      <w:proofErr w:type="spellStart"/>
-      <w:r>
-        <w:rPr>
-          <w:rFonts w:ascii="Courier New" w:hAnsi="Courier New" w:cs="Courier New"/>
-          <w:color w:val="F1A069"/>
-          <w:lang w:val="en-US"/>
-        </w:rPr>
-        <w:t>death</w:t>
+        <w:t>) + death</w:t>
       </w:r>
       <w:r>
         <w:rPr>
@@ -12778,23 +12383,13 @@
         </w:rPr>
         <w:t>h</w:t>
       </w:r>
-      <w:proofErr w:type="spellEnd"/>
       <w:r>
         <w:rPr>
           <w:rFonts w:ascii="Courier New" w:hAnsi="Courier New" w:cs="Courier New"/>
           <w:color w:val="F1A069"/>
           <w:lang w:val="en-US"/>
         </w:rPr>
-        <w:t xml:space="preserve"> * (1 - </w:t>
-      </w:r>
-      <w:proofErr w:type="spellStart"/>
-      <w:r>
-        <w:rPr>
-          <w:rFonts w:ascii="Courier New" w:hAnsi="Courier New" w:cs="Courier New"/>
-          <w:color w:val="F1A069"/>
-          <w:lang w:val="en-US"/>
-        </w:rPr>
-        <w:t>γ</w:t>
+        <w:t xml:space="preserve"> * (1 - γ</w:t>
       </w:r>
       <w:r>
         <w:rPr>
@@ -12814,7 +12409,6 @@
         </w:rPr>
         <w:t>h</w:t>
       </w:r>
-      <w:proofErr w:type="spellEnd"/>
       <w:r>
         <w:rPr>
           <w:rFonts w:ascii="Courier New" w:hAnsi="Courier New" w:cs="Courier New"/>
@@ -12831,7 +12425,6 @@
           <w:lang w:val="en-US"/>
         </w:rPr>
       </w:pPr>
-      <w:proofErr w:type="spellStart"/>
       <w:r>
         <w:rPr>
           <w:rFonts w:ascii="Courier New" w:hAnsi="Courier New" w:cs="Courier New"/>
@@ -12844,15 +12437,7 @@
           <w:rFonts w:ascii="Courier New" w:hAnsi="Courier New" w:cs="Courier New"/>
           <w:lang w:val="en-US"/>
         </w:rPr>
-        <w:t>C</w:t>
-      </w:r>
-      <w:proofErr w:type="spellEnd"/>
-      <w:r>
-        <w:rPr>
-          <w:rFonts w:ascii="Courier New" w:hAnsi="Courier New" w:cs="Courier New"/>
-          <w:lang w:val="en-US"/>
-        </w:rPr>
-        <w:t>/</w:t>
+        <w:t>C/</w:t>
       </w:r>
       <w:r>
         <w:rPr>
@@ -12861,7 +12446,6 @@
         </w:rPr>
         <w:t xml:space="preserve">dt = </w:t>
       </w:r>
-      <w:proofErr w:type="spellStart"/>
       <w:r>
         <w:rPr>
           <w:rFonts w:ascii="Courier New" w:hAnsi="Courier New" w:cs="Courier New"/>
@@ -12879,23 +12463,13 @@
         </w:rPr>
         <w:t>p</w:t>
       </w:r>
-      <w:proofErr w:type="spellEnd"/>
       <w:r>
         <w:rPr>
           <w:rFonts w:ascii="Courier New" w:hAnsi="Courier New" w:cs="Courier New"/>
           <w:color w:val="F1A069"/>
           <w:lang w:val="en-US"/>
         </w:rPr>
-        <w:t xml:space="preserve"> * (1 - </w:t>
-      </w:r>
-      <w:proofErr w:type="spellStart"/>
-      <w:r>
-        <w:rPr>
-          <w:rFonts w:ascii="Courier New" w:hAnsi="Courier New" w:cs="Courier New"/>
-          <w:color w:val="F1A069"/>
-          <w:lang w:val="en-US"/>
-        </w:rPr>
-        <w:t>γ</w:t>
+        <w:t xml:space="preserve"> * (1 - γ</w:t>
       </w:r>
       <w:r>
         <w:rPr>
@@ -12915,7 +12489,6 @@
         </w:rPr>
         <w:t>p</w:t>
       </w:r>
-      <w:proofErr w:type="spellEnd"/>
       <w:r>
         <w:rPr>
           <w:rFonts w:ascii="Courier New" w:hAnsi="Courier New" w:cs="Courier New"/>
@@ -12955,16 +12528,7 @@
           <w:color w:val="F1A069"/>
           <w:lang w:val="en-US"/>
         </w:rPr>
-        <w:t xml:space="preserve"> + </w:t>
-      </w:r>
-      <w:proofErr w:type="spellStart"/>
-      <w:r>
-        <w:rPr>
-          <w:rFonts w:ascii="Courier New" w:hAnsi="Courier New" w:cs="Courier New"/>
-          <w:color w:val="F1A069"/>
-          <w:lang w:val="en-US"/>
-        </w:rPr>
-        <w:t>death</w:t>
+        <w:t xml:space="preserve"> + death</w:t>
       </w:r>
       <w:r>
         <w:rPr>
@@ -12975,23 +12539,13 @@
         </w:rPr>
         <w:t>h</w:t>
       </w:r>
-      <w:proofErr w:type="spellEnd"/>
       <w:r>
         <w:rPr>
           <w:rFonts w:ascii="Courier New" w:hAnsi="Courier New" w:cs="Courier New"/>
           <w:color w:val="F1A069"/>
           <w:lang w:val="en-US"/>
         </w:rPr>
-        <w:t xml:space="preserve"> * (1 - </w:t>
-      </w:r>
-      <w:proofErr w:type="spellStart"/>
-      <w:r>
-        <w:rPr>
-          <w:rFonts w:ascii="Courier New" w:hAnsi="Courier New" w:cs="Courier New"/>
-          <w:color w:val="F1A069"/>
-          <w:lang w:val="en-US"/>
-        </w:rPr>
-        <w:t>γ</w:t>
+        <w:t xml:space="preserve"> * (1 - γ</w:t>
       </w:r>
       <w:r>
         <w:rPr>
@@ -13011,7 +12565,6 @@
         </w:rPr>
         <w:t>h</w:t>
       </w:r>
-      <w:proofErr w:type="spellEnd"/>
       <w:r>
         <w:rPr>
           <w:rFonts w:ascii="Courier New" w:hAnsi="Courier New" w:cs="Courier New"/>
@@ -13054,7 +12607,6 @@
           <w:lang w:val="en-US"/>
         </w:rPr>
       </w:pPr>
-      <w:proofErr w:type="spellStart"/>
       <w:r>
         <w:rPr>
           <w:rFonts w:ascii="Courier New" w:hAnsi="Courier New" w:cs="Courier New"/>
@@ -13062,7 +12614,6 @@
         </w:rPr>
         <w:t>dDIN</w:t>
       </w:r>
-      <w:proofErr w:type="spellEnd"/>
       <w:r>
         <w:rPr>
           <w:rFonts w:ascii="Courier New" w:hAnsi="Courier New" w:cs="Courier New"/>
@@ -13077,23 +12628,13 @@
         </w:rPr>
         <w:t xml:space="preserve">dt = - </w:t>
       </w:r>
-      <w:proofErr w:type="spellStart"/>
       <w:r>
         <w:rPr>
           <w:rFonts w:ascii="Courier New" w:hAnsi="Courier New" w:cs="Courier New"/>
           <w:color w:val="2F5496"/>
           <w:lang w:val="en-US"/>
         </w:rPr>
-        <w:t>gross_</w:t>
-      </w:r>
-      <w:proofErr w:type="gramStart"/>
-      <w:r>
-        <w:rPr>
-          <w:rFonts w:ascii="Courier New" w:hAnsi="Courier New" w:cs="Courier New"/>
-          <w:color w:val="2F5496"/>
-          <w:lang w:val="en-US"/>
-        </w:rPr>
-        <w:t>uptake</w:t>
+        <w:t>gross_uptake</w:t>
       </w:r>
       <w:r>
         <w:rPr>
@@ -13122,8 +12663,6 @@
         </w:rPr>
         <w:t>p</w:t>
       </w:r>
-      <w:proofErr w:type="spellEnd"/>
-      <w:proofErr w:type="gramEnd"/>
       <w:r>
         <w:rPr>
           <w:rFonts w:ascii="Courier New" w:hAnsi="Courier New" w:cs="Courier New"/>
@@ -13139,7 +12678,6 @@
         </w:rPr>
         <w:t xml:space="preserve">-  </w:t>
       </w:r>
-      <w:proofErr w:type="spellStart"/>
       <w:r>
         <w:rPr>
           <w:rFonts w:ascii="Courier New" w:hAnsi="Courier New" w:cs="Courier New"/>
@@ -13175,7 +12713,6 @@
         </w:rPr>
         <w:t>h</w:t>
       </w:r>
-      <w:proofErr w:type="spellEnd"/>
       <w:r>
         <w:rPr>
           <w:rFonts w:ascii="Courier New" w:hAnsi="Courier New" w:cs="Courier New"/>
@@ -13208,8 +12745,6 @@
         </w:rPr>
         <w:t xml:space="preserve">+ </w:t>
       </w:r>
-      <w:proofErr w:type="spellStart"/>
-      <w:proofErr w:type="gramStart"/>
       <w:r>
         <w:rPr>
           <w:rFonts w:ascii="Courier New" w:hAnsi="Courier New" w:cs="Courier New"/>
@@ -13254,8 +12789,6 @@
         </w:rPr>
         <w:t>h</w:t>
       </w:r>
-      <w:proofErr w:type="spellEnd"/>
-      <w:proofErr w:type="gramEnd"/>
       <w:r>
         <w:rPr>
           <w:rFonts w:ascii="Courier New" w:hAnsi="Courier New" w:cs="Courier New"/>
@@ -13271,7 +12804,6 @@
         </w:rPr>
         <w:t xml:space="preserve">+ </w:t>
       </w:r>
-      <w:proofErr w:type="spellStart"/>
       <w:r>
         <w:rPr>
           <w:rFonts w:ascii="Courier New" w:hAnsi="Courier New" w:cs="Courier New"/>
@@ -13307,7 +12839,6 @@
         </w:rPr>
         <w:t>p</w:t>
       </w:r>
-      <w:proofErr w:type="spellEnd"/>
       <w:r>
         <w:rPr>
           <w:rFonts w:ascii="Courier New" w:hAnsi="Courier New" w:cs="Courier New"/>
@@ -13332,8 +12863,6 @@
         </w:rPr>
         <w:t xml:space="preserve">          + </w:t>
       </w:r>
-      <w:proofErr w:type="spellStart"/>
-      <w:proofErr w:type="gramStart"/>
       <w:r>
         <w:rPr>
           <w:rFonts w:ascii="Courier New" w:hAnsi="Courier New" w:cs="Courier New"/>
@@ -13351,8 +12880,6 @@
         </w:rPr>
         <w:t>I,p</w:t>
       </w:r>
-      <w:proofErr w:type="spellEnd"/>
-      <w:proofErr w:type="gramEnd"/>
       <w:r>
         <w:rPr>
           <w:rFonts w:ascii="Courier New" w:hAnsi="Courier New" w:cs="Courier New"/>
@@ -13360,7 +12887,6 @@
         </w:rPr>
         <w:t xml:space="preserve"> +  </w:t>
       </w:r>
-      <w:proofErr w:type="spellStart"/>
       <w:r>
         <w:rPr>
           <w:rFonts w:ascii="Courier New" w:hAnsi="Courier New" w:cs="Courier New"/>
@@ -13378,7 +12904,6 @@
         </w:rPr>
         <w:t>I,h</w:t>
       </w:r>
-      <w:proofErr w:type="spellEnd"/>
     </w:p>
     <w:p>
       <w:pPr>
@@ -13389,7 +12914,6 @@
           <w:lang w:val="en-US"/>
         </w:rPr>
       </w:pPr>
-      <w:proofErr w:type="spellStart"/>
       <w:r>
         <w:rPr>
           <w:rFonts w:ascii="Courier New" w:hAnsi="Courier New" w:cs="Courier New"/>
@@ -13397,7 +12921,6 @@
         </w:rPr>
         <w:t>dDIC</w:t>
       </w:r>
-      <w:proofErr w:type="spellEnd"/>
       <w:r>
         <w:rPr>
           <w:rFonts w:ascii="Courier New" w:hAnsi="Courier New" w:cs="Courier New"/>
@@ -13412,23 +12935,13 @@
         </w:rPr>
         <w:t xml:space="preserve">dt = - </w:t>
       </w:r>
-      <w:proofErr w:type="spellStart"/>
       <w:r>
         <w:rPr>
           <w:rFonts w:ascii="Courier New" w:hAnsi="Courier New" w:cs="Courier New"/>
           <w:color w:val="2F5496"/>
           <w:lang w:val="en-US"/>
         </w:rPr>
-        <w:t>gross_</w:t>
-      </w:r>
-      <w:proofErr w:type="gramStart"/>
-      <w:r>
-        <w:rPr>
-          <w:rFonts w:ascii="Courier New" w:hAnsi="Courier New" w:cs="Courier New"/>
-          <w:color w:val="2F5496"/>
-          <w:lang w:val="en-US"/>
-        </w:rPr>
-        <w:t>uptake</w:t>
+        <w:t>gross_uptake</w:t>
       </w:r>
       <w:r>
         <w:rPr>
@@ -13457,8 +12970,6 @@
         </w:rPr>
         <w:t>p</w:t>
       </w:r>
-      <w:proofErr w:type="spellEnd"/>
-      <w:proofErr w:type="gramEnd"/>
       <w:r>
         <w:rPr>
           <w:rFonts w:ascii="Courier New" w:hAnsi="Courier New" w:cs="Courier New"/>
@@ -13474,7 +12985,6 @@
         </w:rPr>
         <w:t xml:space="preserve">-  </w:t>
       </w:r>
-      <w:proofErr w:type="spellStart"/>
       <w:r>
         <w:rPr>
           <w:rFonts w:ascii="Courier New" w:hAnsi="Courier New" w:cs="Courier New"/>
@@ -13510,7 +13020,6 @@
         </w:rPr>
         <w:t>h</w:t>
       </w:r>
-      <w:proofErr w:type="spellEnd"/>
       <w:r>
         <w:rPr>
           <w:rFonts w:ascii="Courier New" w:hAnsi="Courier New" w:cs="Courier New"/>
@@ -13543,8 +13052,6 @@
         </w:rPr>
         <w:t xml:space="preserve">+ </w:t>
       </w:r>
-      <w:proofErr w:type="spellStart"/>
-      <w:proofErr w:type="gramStart"/>
       <w:r>
         <w:rPr>
           <w:rFonts w:ascii="Courier New" w:hAnsi="Courier New" w:cs="Courier New"/>
@@ -13580,8 +13087,6 @@
         </w:rPr>
         <w:t>,h</w:t>
       </w:r>
-      <w:proofErr w:type="spellEnd"/>
-      <w:proofErr w:type="gramEnd"/>
       <w:r>
         <w:rPr>
           <w:rFonts w:ascii="Courier New" w:hAnsi="Courier New" w:cs="Courier New"/>
@@ -13597,7 +13102,6 @@
         </w:rPr>
         <w:t xml:space="preserve">+ </w:t>
       </w:r>
-      <w:proofErr w:type="spellStart"/>
       <w:r>
         <w:rPr>
           <w:rFonts w:ascii="Courier New" w:hAnsi="Courier New" w:cs="Courier New"/>
@@ -13642,7 +13146,6 @@
         </w:rPr>
         <w:t>p</w:t>
       </w:r>
-      <w:proofErr w:type="spellEnd"/>
       <w:r>
         <w:rPr>
           <w:rFonts w:ascii="Courier New" w:hAnsi="Courier New" w:cs="Courier New"/>
@@ -13682,8 +13185,6 @@
         </w:rPr>
         <w:t xml:space="preserve"> </w:t>
       </w:r>
-      <w:proofErr w:type="spellStart"/>
-      <w:proofErr w:type="gramStart"/>
       <w:r>
         <w:rPr>
           <w:rFonts w:ascii="Courier New" w:hAnsi="Courier New" w:cs="Courier New"/>
@@ -13701,8 +13202,6 @@
         </w:rPr>
         <w:t>I,p</w:t>
       </w:r>
-      <w:proofErr w:type="spellEnd"/>
-      <w:proofErr w:type="gramEnd"/>
       <w:r>
         <w:rPr>
           <w:rFonts w:ascii="Courier New" w:hAnsi="Courier New" w:cs="Courier New"/>
@@ -13735,7 +13234,6 @@
         </w:rPr>
         <w:t xml:space="preserve">+  </w:t>
       </w:r>
-      <w:proofErr w:type="spellStart"/>
       <w:r>
         <w:rPr>
           <w:rFonts w:ascii="Courier New" w:hAnsi="Courier New" w:cs="Courier New"/>
@@ -13751,17 +13249,7 @@
           <w:vertAlign w:val="subscript"/>
           <w:lang w:val="en-US"/>
         </w:rPr>
-        <w:t>I,h</w:t>
-      </w:r>
-      <w:proofErr w:type="spellEnd"/>
-      <w:r>
-        <w:rPr>
-          <w:rFonts w:ascii="Courier New" w:hAnsi="Courier New" w:cs="Courier New"/>
-          <w:color w:val="7E3924"/>
-          <w:vertAlign w:val="subscript"/>
-          <w:lang w:val="en-US"/>
-        </w:rPr>
-        <w:t xml:space="preserve"> </w:t>
+        <w:t xml:space="preserve">I,h </w:t>
       </w:r>
       <w:r>
         <w:rPr>
@@ -13808,7 +13296,6 @@
           <w:lang w:val="en-US"/>
         </w:rPr>
       </w:pPr>
-      <w:proofErr w:type="spellStart"/>
       <w:r>
         <w:rPr>
           <w:rFonts w:ascii="Courier New" w:hAnsi="Courier New" w:cs="Courier New"/>
@@ -13823,7 +13310,6 @@
         </w:rPr>
         <w:t>ROS</w:t>
       </w:r>
-      <w:proofErr w:type="spellEnd"/>
       <w:r>
         <w:rPr>
           <w:rFonts w:ascii="Courier New" w:hAnsi="Courier New" w:cs="Courier New"/>
@@ -13838,7 +13324,6 @@
         </w:rPr>
         <w:t xml:space="preserve">dt = </w:t>
       </w:r>
-      <w:proofErr w:type="spellStart"/>
       <w:r>
         <w:rPr>
           <w:rFonts w:ascii="Courier New" w:hAnsi="Courier New" w:cs="Courier New"/>
@@ -13856,23 +13341,13 @@
         </w:rPr>
         <w:t>p</w:t>
       </w:r>
-      <w:proofErr w:type="spellEnd"/>
       <w:r>
         <w:rPr>
           <w:rFonts w:ascii="Courier New" w:hAnsi="Courier New" w:cs="Courier New"/>
           <w:color w:val="9966FF"/>
           <w:lang w:val="en-US"/>
         </w:rPr>
-        <w:t xml:space="preserve"> - </w:t>
-      </w:r>
-      <w:proofErr w:type="spellStart"/>
-      <w:r>
-        <w:rPr>
-          <w:rFonts w:ascii="Courier New" w:hAnsi="Courier New" w:cs="Courier New"/>
-          <w:color w:val="9966FF"/>
-          <w:lang w:val="en-US"/>
-        </w:rPr>
-        <w:t>Tbreakdown</w:t>
+        <w:t xml:space="preserve"> - Tbreakdown</w:t>
       </w:r>
       <w:r>
         <w:rPr>
@@ -13883,7 +13358,6 @@
         </w:rPr>
         <w:t>h</w:t>
       </w:r>
-      <w:proofErr w:type="spellEnd"/>
     </w:p>
     <w:p>
       <w:pPr>
@@ -13970,21 +13444,7 @@
               <w:rPr>
                 <w:lang w:val="en-US"/>
               </w:rPr>
-              <w:t xml:space="preserve"># </w:t>
-            </w:r>
-            <w:proofErr w:type="gramStart"/>
-            <w:r>
-              <w:rPr>
-                <w:lang w:val="en-US"/>
-              </w:rPr>
-              <w:t>vars</w:t>
-            </w:r>
-            <w:proofErr w:type="gramEnd"/>
-            <w:r>
-              <w:rPr>
-                <w:lang w:val="en-US"/>
-              </w:rPr>
-              <w:t xml:space="preserve"> </w:t>
+              <w:t xml:space="preserve"># vars </w:t>
             </w:r>
           </w:p>
         </w:tc>
@@ -14084,7 +13544,6 @@
                 <w:lang w:val="en-US"/>
               </w:rPr>
             </w:pPr>
-            <w:proofErr w:type="spellStart"/>
             <w:r>
               <w:rPr>
                 <w:rFonts w:cstheme="minorHAnsi"/>
@@ -14096,14 +13555,7 @@
               <w:rPr>
                 <w:lang w:val="en-US"/>
               </w:rPr>
-              <w:t>mol</w:t>
-            </w:r>
-            <w:proofErr w:type="spellEnd"/>
-            <w:r>
-              <w:rPr>
-                <w:lang w:val="en-US"/>
-              </w:rPr>
-              <w:t xml:space="preserve"> N / L</w:t>
+              <w:t>mol N / L</w:t>
             </w:r>
           </w:p>
         </w:tc>
@@ -14120,7 +13572,7 @@
                 <w:lang w:val="en-US"/>
               </w:rPr>
             </w:pPr>
-            <w:bookmarkStart w:id="1" w:name="_Hlk86952678"/>
+            <w:bookmarkStart w:id="2" w:name="_Hlk86952678"/>
             <w:r>
               <w:rPr>
                 <w:lang w:val="en-US"/>
@@ -14178,7 +13630,6 @@
                 <w:lang w:val="en-US"/>
               </w:rPr>
             </w:pPr>
-            <w:proofErr w:type="spellStart"/>
             <w:r>
               <w:rPr>
                 <w:rFonts w:cstheme="minorHAnsi"/>
@@ -14190,14 +13641,7 @@
               <w:rPr>
                 <w:lang w:val="en-US"/>
               </w:rPr>
-              <w:t>mol</w:t>
-            </w:r>
-            <w:proofErr w:type="spellEnd"/>
-            <w:r>
-              <w:rPr>
-                <w:lang w:val="en-US"/>
-              </w:rPr>
-              <w:t xml:space="preserve"> N / L</w:t>
+              <w:t>mol N / L</w:t>
             </w:r>
           </w:p>
         </w:tc>
@@ -14214,8 +13658,8 @@
                 <w:lang w:val="en-US"/>
               </w:rPr>
             </w:pPr>
-            <w:bookmarkStart w:id="2" w:name="_Hlk88126057"/>
-            <w:bookmarkEnd w:id="1"/>
+            <w:bookmarkStart w:id="3" w:name="_Hlk88126057"/>
+            <w:bookmarkEnd w:id="2"/>
             <w:r>
               <w:rPr>
                 <w:lang w:val="en-US"/>
@@ -14273,7 +13717,6 @@
                 <w:lang w:val="en-US"/>
               </w:rPr>
             </w:pPr>
-            <w:proofErr w:type="spellStart"/>
             <w:r>
               <w:rPr>
                 <w:rFonts w:cstheme="minorHAnsi"/>
@@ -14285,19 +13728,12 @@
               <w:rPr>
                 <w:lang w:val="en-US"/>
               </w:rPr>
-              <w:t>mol</w:t>
-            </w:r>
-            <w:proofErr w:type="spellEnd"/>
-            <w:r>
-              <w:rPr>
-                <w:lang w:val="en-US"/>
-              </w:rPr>
-              <w:t xml:space="preserve"> N / L</w:t>
+              <w:t>mol N / L</w:t>
             </w:r>
           </w:p>
         </w:tc>
       </w:tr>
-      <w:bookmarkEnd w:id="2"/>
+      <w:bookmarkEnd w:id="3"/>
       <w:tr>
         <w:tc>
           <w:tcPr>
@@ -14367,7 +13803,6 @@
                 <w:lang w:val="en-US"/>
               </w:rPr>
             </w:pPr>
-            <w:proofErr w:type="spellStart"/>
             <w:r>
               <w:rPr>
                 <w:rFonts w:cstheme="minorHAnsi"/>
@@ -14379,14 +13814,7 @@
               <w:rPr>
                 <w:lang w:val="en-US"/>
               </w:rPr>
-              <w:t>mol</w:t>
-            </w:r>
-            <w:proofErr w:type="spellEnd"/>
-            <w:r>
-              <w:rPr>
-                <w:lang w:val="en-US"/>
-              </w:rPr>
-              <w:t xml:space="preserve"> C / L</w:t>
+              <w:t>mol C / L</w:t>
             </w:r>
           </w:p>
         </w:tc>
@@ -14460,7 +13888,6 @@
                 <w:lang w:val="en-US"/>
               </w:rPr>
             </w:pPr>
-            <w:proofErr w:type="spellStart"/>
             <w:r>
               <w:rPr>
                 <w:rFonts w:cstheme="minorHAnsi"/>
@@ -14472,14 +13899,7 @@
               <w:rPr>
                 <w:lang w:val="en-US"/>
               </w:rPr>
-              <w:t>mol</w:t>
-            </w:r>
-            <w:proofErr w:type="spellEnd"/>
-            <w:r>
-              <w:rPr>
-                <w:lang w:val="en-US"/>
-              </w:rPr>
-              <w:t xml:space="preserve"> C / L</w:t>
+              <w:t>mol C / L</w:t>
             </w:r>
           </w:p>
         </w:tc>
@@ -14559,7 +13979,6 @@
                 <w:lang w:val="en-US"/>
               </w:rPr>
             </w:pPr>
-            <w:proofErr w:type="spellStart"/>
             <w:r>
               <w:rPr>
                 <w:rFonts w:cstheme="minorHAnsi"/>
@@ -14571,14 +13990,7 @@
               <w:rPr>
                 <w:lang w:val="en-US"/>
               </w:rPr>
-              <w:t>mol</w:t>
-            </w:r>
-            <w:proofErr w:type="spellEnd"/>
-            <w:r>
-              <w:rPr>
-                <w:lang w:val="en-US"/>
-              </w:rPr>
-              <w:t xml:space="preserve"> / L</w:t>
+              <w:t>mol / L</w:t>
             </w:r>
           </w:p>
         </w:tc>
@@ -14686,7 +14098,6 @@
                 <w:lang w:val="en-US"/>
               </w:rPr>
             </w:pPr>
-            <w:proofErr w:type="spellStart"/>
             <w:r>
               <w:rPr>
                 <w:rFonts w:cstheme="minorHAnsi"/>
@@ -14698,14 +14109,7 @@
               <w:rPr>
                 <w:lang w:val="en-US"/>
               </w:rPr>
-              <w:t>mol</w:t>
-            </w:r>
-            <w:proofErr w:type="spellEnd"/>
-            <w:r>
-              <w:rPr>
-                <w:lang w:val="en-US"/>
-              </w:rPr>
-              <w:t xml:space="preserve"> / L</w:t>
+              <w:t>mol / L</w:t>
             </w:r>
           </w:p>
         </w:tc>
@@ -14797,7 +14201,6 @@
         <w:pStyle w:val="Heading2"/>
       </w:pPr>
       <w:r>
-        <w:lastRenderedPageBreak/>
         <w:t>Model</w:t>
       </w:r>
       <w:r>
@@ -14873,21 +14276,7 @@
               <w:rPr>
                 <w:lang w:val="en-US"/>
               </w:rPr>
-              <w:t xml:space="preserve"># </w:t>
-            </w:r>
-            <w:proofErr w:type="gramStart"/>
-            <w:r>
-              <w:rPr>
-                <w:lang w:val="en-US"/>
-              </w:rPr>
-              <w:t>params</w:t>
-            </w:r>
-            <w:proofErr w:type="gramEnd"/>
-            <w:r>
-              <w:rPr>
-                <w:lang w:val="en-US"/>
-              </w:rPr>
-              <w:t xml:space="preserve"> </w:t>
+              <w:t xml:space="preserve"># params </w:t>
             </w:r>
           </w:p>
         </w:tc>
@@ -14924,8 +14313,6 @@
                 <w:lang w:val="en-US"/>
               </w:rPr>
             </w:pPr>
-            <w:proofErr w:type="spellStart"/>
-            <w:proofErr w:type="gramStart"/>
             <w:r>
               <w:rPr>
                 <w:lang w:val="en-US"/>
@@ -14946,8 +14333,6 @@
               </w:rPr>
               <w:t>,j</w:t>
             </w:r>
-            <w:proofErr w:type="spellEnd"/>
-            <w:proofErr w:type="gramEnd"/>
           </w:p>
         </w:tc>
         <w:tc>
@@ -15002,7 +14387,6 @@
                 <w:lang w:val="en-US"/>
               </w:rPr>
             </w:pPr>
-            <w:proofErr w:type="spellStart"/>
             <w:r>
               <w:rPr>
                 <w:rFonts w:cstheme="minorHAnsi"/>
@@ -15014,14 +14398,7 @@
               <w:rPr>
                 <w:lang w:val="en-US"/>
               </w:rPr>
-              <w:t>mol</w:t>
-            </w:r>
-            <w:proofErr w:type="spellEnd"/>
-            <w:r>
-              <w:rPr>
-                <w:lang w:val="en-US"/>
-              </w:rPr>
-              <w:t xml:space="preserve"> N/L</w:t>
+              <w:t>mol N/L</w:t>
             </w:r>
           </w:p>
           <w:p>
@@ -15031,7 +14408,6 @@
                 <w:lang w:val="en-US"/>
               </w:rPr>
             </w:pPr>
-            <w:proofErr w:type="spellStart"/>
             <w:r>
               <w:rPr>
                 <w:rFonts w:cstheme="minorHAnsi"/>
@@ -15043,14 +14419,7 @@
               <w:rPr>
                 <w:lang w:val="en-US"/>
               </w:rPr>
-              <w:t>mol</w:t>
-            </w:r>
-            <w:proofErr w:type="spellEnd"/>
-            <w:r>
-              <w:rPr>
-                <w:lang w:val="en-US"/>
-              </w:rPr>
-              <w:t xml:space="preserve"> C/L</w:t>
+              <w:t>mol C/L</w:t>
             </w:r>
           </w:p>
         </w:tc>
@@ -15069,8 +14438,6 @@
                 <w:lang w:val="en-US"/>
               </w:rPr>
             </w:pPr>
-            <w:proofErr w:type="spellStart"/>
-            <w:proofErr w:type="gramStart"/>
             <w:r>
               <w:rPr>
                 <w:lang w:val="en-US"/>
@@ -15084,8 +14451,6 @@
               </w:rPr>
               <w:t>i,j</w:t>
             </w:r>
-            <w:proofErr w:type="spellEnd"/>
-            <w:proofErr w:type="gramEnd"/>
           </w:p>
         </w:tc>
         <w:tc>
@@ -15137,7 +14502,6 @@
                 <w:lang w:val="en-US"/>
               </w:rPr>
             </w:pPr>
-            <w:proofErr w:type="spellStart"/>
             <w:r>
               <w:rPr>
                 <w:rFonts w:cstheme="minorHAnsi"/>
@@ -15149,14 +14513,7 @@
               <w:rPr>
                 <w:lang w:val="en-US"/>
               </w:rPr>
-              <w:t>mol</w:t>
-            </w:r>
-            <w:proofErr w:type="spellEnd"/>
-            <w:r>
-              <w:rPr>
-                <w:lang w:val="en-US"/>
-              </w:rPr>
-              <w:t xml:space="preserve"> N/L/day</w:t>
+              <w:t>mol N/L/day</w:t>
             </w:r>
             <w:r>
               <w:rPr>
@@ -15164,7 +14521,6 @@
               </w:rPr>
               <w:t xml:space="preserve"> / </w:t>
             </w:r>
-            <w:proofErr w:type="spellStart"/>
             <w:r>
               <w:rPr>
                 <w:rFonts w:cstheme="minorHAnsi"/>
@@ -15176,14 +14532,7 @@
               <w:rPr>
                 <w:lang w:val="en-US"/>
               </w:rPr>
-              <w:t>mol</w:t>
-            </w:r>
-            <w:proofErr w:type="spellEnd"/>
-            <w:r>
-              <w:rPr>
-                <w:lang w:val="en-US"/>
-              </w:rPr>
-              <w:t xml:space="preserve"> N/L</w:t>
+              <w:t>mol N/L</w:t>
             </w:r>
           </w:p>
           <w:p>
@@ -15193,7 +14542,6 @@
                 <w:lang w:val="en-US"/>
               </w:rPr>
             </w:pPr>
-            <w:proofErr w:type="spellStart"/>
             <w:r>
               <w:rPr>
                 <w:rFonts w:cstheme="minorHAnsi"/>
@@ -15205,14 +14553,7 @@
               <w:rPr>
                 <w:lang w:val="en-US"/>
               </w:rPr>
-              <w:t>mol</w:t>
-            </w:r>
-            <w:proofErr w:type="spellEnd"/>
-            <w:r>
-              <w:rPr>
-                <w:lang w:val="en-US"/>
-              </w:rPr>
-              <w:t xml:space="preserve"> C/L/day</w:t>
+              <w:t>mol C/L/day</w:t>
             </w:r>
             <w:r>
               <w:rPr>
@@ -15220,7 +14561,6 @@
               </w:rPr>
               <w:t xml:space="preserve"> / </w:t>
             </w:r>
-            <w:proofErr w:type="spellStart"/>
             <w:r>
               <w:rPr>
                 <w:rFonts w:cstheme="minorHAnsi"/>
@@ -15232,14 +14572,7 @@
               <w:rPr>
                 <w:lang w:val="en-US"/>
               </w:rPr>
-              <w:t>mol</w:t>
-            </w:r>
-            <w:proofErr w:type="spellEnd"/>
-            <w:r>
-              <w:rPr>
-                <w:lang w:val="en-US"/>
-              </w:rPr>
-              <w:t xml:space="preserve"> N/L</w:t>
+              <w:t>mol N/L</w:t>
             </w:r>
           </w:p>
         </w:tc>
@@ -15258,7 +14591,7 @@
                 <w:lang w:val="en-US"/>
               </w:rPr>
             </w:pPr>
-            <w:bookmarkStart w:id="3" w:name="_Hlk88327197"/>
+            <w:bookmarkStart w:id="4" w:name="_Hlk88327197"/>
             <w:r>
               <w:rPr>
                 <w:lang w:val="en-US"/>
@@ -15289,21 +14622,7 @@
               <w:rPr>
                 <w:lang w:val="en-US"/>
               </w:rPr>
-              <w:t xml:space="preserve">% </w:t>
-            </w:r>
-            <w:proofErr w:type="gramStart"/>
-            <w:r>
-              <w:rPr>
-                <w:lang w:val="en-US"/>
-              </w:rPr>
-              <w:t>of</w:t>
-            </w:r>
-            <w:proofErr w:type="gramEnd"/>
-            <w:r>
-              <w:rPr>
-                <w:lang w:val="en-US"/>
-              </w:rPr>
-              <w:t xml:space="preserve"> nutrients above limit released as overflow </w:t>
+              <w:t xml:space="preserve">% of nutrients above limit released as overflow </w:t>
             </w:r>
           </w:p>
         </w:tc>
@@ -15348,7 +14667,7 @@
           </w:p>
         </w:tc>
       </w:tr>
-      <w:bookmarkEnd w:id="3"/>
+      <w:bookmarkEnd w:id="4"/>
       <w:tr>
         <w:tc>
           <w:tcPr>
@@ -15516,7 +14835,6 @@
                 <w:lang w:val="en-US"/>
               </w:rPr>
             </w:pPr>
-            <w:proofErr w:type="spellStart"/>
             <w:r>
               <w:rPr>
                 <w:rFonts w:cstheme="minorHAnsi"/>
@@ -15528,14 +14846,7 @@
               <w:rPr>
                 <w:lang w:val="en-US"/>
               </w:rPr>
-              <w:t>mol</w:t>
-            </w:r>
-            <w:proofErr w:type="spellEnd"/>
-            <w:r>
-              <w:rPr>
-                <w:lang w:val="en-US"/>
-              </w:rPr>
-              <w:t xml:space="preserve"> N/ cell</w:t>
+              <w:t>mol N/ cell</w:t>
             </w:r>
           </w:p>
         </w:tc>
@@ -15640,7 +14951,6 @@
                 <w:lang w:val="en-US"/>
               </w:rPr>
             </w:pPr>
-            <w:proofErr w:type="spellStart"/>
             <w:r>
               <w:rPr>
                 <w:rFonts w:cstheme="minorHAnsi"/>
@@ -15663,7 +14973,6 @@
               </w:rPr>
               <w:t>i</w:t>
             </w:r>
-            <w:proofErr w:type="spellEnd"/>
           </w:p>
         </w:tc>
         <w:tc>
@@ -15738,8 +15047,6 @@
                 <w:lang w:val="en-US"/>
               </w:rPr>
             </w:pPr>
-            <w:proofErr w:type="spellStart"/>
-            <w:proofErr w:type="gramStart"/>
             <w:r>
               <w:rPr>
                 <w:lang w:val="en-US"/>
@@ -15753,8 +15060,6 @@
               </w:rPr>
               <w:t>i,j</w:t>
             </w:r>
-            <w:proofErr w:type="spellEnd"/>
-            <w:proofErr w:type="gramEnd"/>
           </w:p>
         </w:tc>
         <w:tc>
@@ -15910,7 +15215,6 @@
                 <w:lang w:val="en-US"/>
               </w:rPr>
             </w:pPr>
-            <w:proofErr w:type="spellStart"/>
             <w:r>
               <w:rPr>
                 <w:rFonts w:cstheme="minorHAnsi"/>
@@ -15922,14 +15226,7 @@
               <w:rPr>
                 <w:lang w:val="en-US"/>
               </w:rPr>
-              <w:t>mol</w:t>
-            </w:r>
-            <w:proofErr w:type="spellEnd"/>
-            <w:r>
-              <w:rPr>
-                <w:lang w:val="en-US"/>
-              </w:rPr>
-              <w:t xml:space="preserve"> /L/day</w:t>
+              <w:t>mol /L/day</w:t>
             </w:r>
           </w:p>
         </w:tc>
@@ -15948,14 +15245,12 @@
                 <w:lang w:val="en-US"/>
               </w:rPr>
             </w:pPr>
-            <w:proofErr w:type="spellStart"/>
             <w:r>
               <w:rPr>
                 <w:lang w:val="en-US"/>
               </w:rPr>
               <w:t>VTmax</w:t>
             </w:r>
-            <w:proofErr w:type="spellEnd"/>
           </w:p>
         </w:tc>
         <w:tc>
@@ -16007,7 +15302,6 @@
                 <w:lang w:val="en-US"/>
               </w:rPr>
             </w:pPr>
-            <w:proofErr w:type="spellStart"/>
             <w:r>
               <w:rPr>
                 <w:rFonts w:cstheme="minorHAnsi"/>
@@ -16019,14 +15313,7 @@
               <w:rPr>
                 <w:lang w:val="en-US"/>
               </w:rPr>
-              <w:t>mol</w:t>
-            </w:r>
-            <w:proofErr w:type="spellEnd"/>
-            <w:r>
-              <w:rPr>
-                <w:lang w:val="en-US"/>
-              </w:rPr>
-              <w:t xml:space="preserve"> /L/day</w:t>
+              <w:t>mol /L/day</w:t>
             </w:r>
           </w:p>
         </w:tc>
@@ -16044,7 +15331,6 @@
                 <w:lang w:val="en-US"/>
               </w:rPr>
             </w:pPr>
-            <w:proofErr w:type="spellStart"/>
             <w:r>
               <w:rPr>
                 <w:lang w:val="en-US"/>
@@ -16058,7 +15344,6 @@
               </w:rPr>
               <w:t>h</w:t>
             </w:r>
-            <w:proofErr w:type="spellEnd"/>
           </w:p>
         </w:tc>
         <w:tc>
@@ -16113,7 +15398,6 @@
                 <w:lang w:val="en-US"/>
               </w:rPr>
             </w:pPr>
-            <w:proofErr w:type="spellStart"/>
             <w:r>
               <w:rPr>
                 <w:rFonts w:cstheme="minorHAnsi"/>
@@ -16125,14 +15409,7 @@
               <w:rPr>
                 <w:lang w:val="en-US"/>
               </w:rPr>
-              <w:t>mol</w:t>
-            </w:r>
-            <w:proofErr w:type="spellEnd"/>
-            <w:r>
-              <w:rPr>
-                <w:lang w:val="en-US"/>
-              </w:rPr>
-              <w:t xml:space="preserve"> /L</w:t>
+              <w:t>mol /L</w:t>
             </w:r>
           </w:p>
         </w:tc>
@@ -16174,21 +15451,7 @@
               <w:rPr>
                 <w:lang w:val="en-US"/>
               </w:rPr>
-              <w:t xml:space="preserve">Inhibition of the toxin on </w:t>
-            </w:r>
-            <w:proofErr w:type="spellStart"/>
-            <w:r>
-              <w:rPr>
-                <w:lang w:val="en-US"/>
-              </w:rPr>
-              <w:t>Proch</w:t>
-            </w:r>
-            <w:proofErr w:type="spellEnd"/>
-            <w:r>
-              <w:rPr>
-                <w:lang w:val="en-US"/>
-              </w:rPr>
-              <w:t>. growth</w:t>
+              <w:t>Inhibition of the toxin on Proch. growth</w:t>
             </w:r>
           </w:p>
         </w:tc>
@@ -16227,28 +15490,13 @@
                 <w:rFonts w:cstheme="minorHAnsi"/>
                 <w:lang w:val="en-US"/>
               </w:rPr>
-              <w:t xml:space="preserve">1 / </w:t>
-            </w:r>
-            <w:proofErr w:type="spellStart"/>
-            <w:r>
-              <w:rPr>
-                <w:rFonts w:cstheme="minorHAnsi"/>
-                <w:lang w:val="en-US"/>
-              </w:rPr>
-              <w:t>μ</w:t>
-            </w:r>
-            <w:r>
-              <w:rPr>
-                <w:lang w:val="en-US"/>
-              </w:rPr>
-              <w:t>mol</w:t>
-            </w:r>
-            <w:proofErr w:type="spellEnd"/>
-            <w:r>
-              <w:rPr>
-                <w:lang w:val="en-US"/>
-              </w:rPr>
-              <w:t xml:space="preserve"> /L</w:t>
+              <w:t>1 / μ</w:t>
+            </w:r>
+            <w:r>
+              <w:rPr>
+                <w:lang w:val="en-US"/>
+              </w:rPr>
+              <w:t>mol /L</w:t>
             </w:r>
           </w:p>
         </w:tc>
@@ -16425,7 +15673,6 @@
                 <w:noProof/>
                 <w:lang w:val="en-US"/>
               </w:rPr>
-              <w:lastRenderedPageBreak/>
               <w:t xml:space="preserve">  </w:t>
             </w:r>
             <w:r>
@@ -16697,21 +15944,7 @@
               <w:rPr>
                 <w:lang w:val="en-US"/>
               </w:rPr>
-              <w:t xml:space="preserve"> HOT1A3 in pro99 </w:t>
-            </w:r>
-            <w:proofErr w:type="spellStart"/>
-            <w:r>
-              <w:rPr>
-                <w:lang w:val="en-US"/>
-              </w:rPr>
-              <w:t>lowN</w:t>
-            </w:r>
-            <w:proofErr w:type="spellEnd"/>
-            <w:r>
-              <w:rPr>
-                <w:lang w:val="en-US"/>
-              </w:rPr>
-              <w:t>. Also available, measurements from growing each organism axenically in monoculture</w:t>
+              <w:t xml:space="preserve"> HOT1A3 in pro99 lowN. Also available, measurements from growing each organism axenically in monoculture</w:t>
             </w:r>
             <w:r>
               <w:rPr>
@@ -16804,21 +16037,7 @@
         <w:rPr>
           <w:lang w:val="en-US"/>
         </w:rPr>
-        <w:t xml:space="preserve"> In co-culture, mit9312 growth is </w:t>
-      </w:r>
-      <w:proofErr w:type="gramStart"/>
-      <w:r>
-        <w:rPr>
-          <w:lang w:val="en-US"/>
-        </w:rPr>
-        <w:t>similar to</w:t>
-      </w:r>
-      <w:proofErr w:type="gramEnd"/>
-      <w:r>
-        <w:rPr>
-          <w:lang w:val="en-US"/>
-        </w:rPr>
-        <w:t xml:space="preserve"> the axenic growth. The main difference is in the decline, which is slower and prolonged. At the end of the experiment, the mit9312 is viable at 1e10 cell/L. 1A3 seems to be inhibited in coculture, possibly due to competition with </w:t>
+        <w:t xml:space="preserve"> In co-culture, mit9312 growth is similar to the axenic growth. The main difference is in the decline, which is slower and prolonged. At the end of the experiment, the mit9312 is viable at 1e10 cell/L. 1A3 seems to be inhibited in coculture, possibly due to competition with </w:t>
       </w:r>
       <w:r>
         <w:rPr>
@@ -17825,7 +17044,6 @@
                 <w:noProof/>
                 <w:lang w:val="en-US"/>
               </w:rPr>
-              <w:lastRenderedPageBreak/>
               <w:drawing>
                 <wp:inline distT="0" distB="0" distL="0" distR="0" wp14:anchorId="1906C34E" wp14:editId="163211DD">
                   <wp:extent cx="1828800" cy="1350832"/>
@@ -18432,8 +17650,6 @@
                 <w:lang w:val="en-US"/>
               </w:rPr>
             </w:pPr>
-            <w:proofErr w:type="spellStart"/>
-            <w:proofErr w:type="gramStart"/>
             <w:r>
               <w:rPr>
                 <w:lang w:val="en-US"/>
@@ -18461,15 +17677,12 @@
               </w:rPr>
               <w:t>h</w:t>
             </w:r>
-            <w:proofErr w:type="spellEnd"/>
-            <w:proofErr w:type="gramEnd"/>
             <w:r>
               <w:rPr>
                 <w:lang w:val="en-US"/>
               </w:rPr>
               <w:t xml:space="preserve"> = </w:t>
             </w:r>
-            <w:proofErr w:type="spellStart"/>
             <w:r>
               <w:rPr>
                 <w:lang w:val="en-US"/>
@@ -18497,7 +17710,6 @@
               </w:rPr>
               <w:t>h</w:t>
             </w:r>
-            <w:proofErr w:type="spellEnd"/>
             <w:r>
               <w:rPr>
                 <w:lang w:val="en-US"/>
@@ -18538,7 +17750,7 @@
                 <w:lang w:val="en-US"/>
               </w:rPr>
             </w:pPr>
-            <w:bookmarkStart w:id="4" w:name="_Hlk88343601"/>
+            <w:bookmarkStart w:id="5" w:name="_Hlk88343601"/>
             <w:r>
               <w:rPr>
                 <w:lang w:val="en-US"/>
@@ -18583,7 +17795,6 @@
                 <w:lang w:val="en-US"/>
               </w:rPr>
             </w:pPr>
-            <w:proofErr w:type="spellStart"/>
             <w:r>
               <w:rPr>
                 <w:rFonts w:cstheme="minorHAnsi"/>
@@ -18598,7 +17809,6 @@
               </w:rPr>
               <w:t>p</w:t>
             </w:r>
-            <w:proofErr w:type="spellEnd"/>
             <w:r>
               <w:rPr>
                 <w:lang w:val="en-US"/>
@@ -18697,7 +17907,6 @@
                 <w:lang w:val="en-US"/>
               </w:rPr>
             </w:pPr>
-            <w:proofErr w:type="spellStart"/>
             <w:r>
               <w:rPr>
                 <w:rFonts w:cstheme="minorHAnsi"/>
@@ -18712,7 +17921,6 @@
               </w:rPr>
               <w:t>h</w:t>
             </w:r>
-            <w:proofErr w:type="spellEnd"/>
             <w:r>
               <w:rPr>
                 <w:lang w:val="en-US"/>
@@ -18759,8 +17967,8 @@
                 <w:lang w:val="en-US"/>
               </w:rPr>
             </w:pPr>
-            <w:bookmarkStart w:id="5" w:name="_Hlk88343610"/>
-            <w:bookmarkEnd w:id="4"/>
+            <w:bookmarkStart w:id="6" w:name="_Hlk88343610"/>
+            <w:bookmarkEnd w:id="5"/>
             <w:r>
               <w:rPr>
                 <w:lang w:val="en-US"/>
@@ -18805,8 +18013,6 @@
                 <w:lang w:val="en-US"/>
               </w:rPr>
             </w:pPr>
-            <w:proofErr w:type="spellStart"/>
-            <w:proofErr w:type="gramStart"/>
             <w:r>
               <w:rPr>
                 <w:lang w:val="en-US"/>
@@ -18834,8 +18040,6 @@
               </w:rPr>
               <w:t>p</w:t>
             </w:r>
-            <w:proofErr w:type="spellEnd"/>
-            <w:proofErr w:type="gramEnd"/>
             <w:r>
               <w:rPr>
                 <w:lang w:val="en-US"/>
@@ -18850,8 +18054,6 @@
                 <w:lang w:val="en-US"/>
               </w:rPr>
             </w:pPr>
-            <w:proofErr w:type="spellStart"/>
-            <w:proofErr w:type="gramStart"/>
             <w:r>
               <w:rPr>
                 <w:lang w:val="en-US"/>
@@ -18879,8 +18081,6 @@
               </w:rPr>
               <w:t>p</w:t>
             </w:r>
-            <w:proofErr w:type="spellEnd"/>
-            <w:proofErr w:type="gramEnd"/>
             <w:r>
               <w:rPr>
                 <w:lang w:val="en-US"/>
@@ -18973,8 +18173,6 @@
                 <w:lang w:val="en-US"/>
               </w:rPr>
             </w:pPr>
-            <w:proofErr w:type="spellStart"/>
-            <w:proofErr w:type="gramStart"/>
             <w:r>
               <w:rPr>
                 <w:lang w:val="en-US"/>
@@ -19002,8 +18200,6 @@
               </w:rPr>
               <w:t>h</w:t>
             </w:r>
-            <w:proofErr w:type="spellEnd"/>
-            <w:proofErr w:type="gramEnd"/>
             <w:r>
               <w:rPr>
                 <w:lang w:val="en-US"/>
@@ -19018,8 +18214,6 @@
                 <w:lang w:val="en-US"/>
               </w:rPr>
             </w:pPr>
-            <w:proofErr w:type="spellStart"/>
-            <w:proofErr w:type="gramStart"/>
             <w:r>
               <w:rPr>
                 <w:lang w:val="en-US"/>
@@ -19047,8 +18241,6 @@
               </w:rPr>
               <w:t>h</w:t>
             </w:r>
-            <w:proofErr w:type="spellEnd"/>
-            <w:proofErr w:type="gramEnd"/>
             <w:r>
               <w:rPr>
                 <w:lang w:val="en-US"/>
@@ -19095,8 +18287,8 @@
                 <w:lang w:val="en-US"/>
               </w:rPr>
             </w:pPr>
-            <w:bookmarkStart w:id="6" w:name="_Hlk88343621"/>
-            <w:bookmarkEnd w:id="5"/>
+            <w:bookmarkStart w:id="7" w:name="_Hlk88343621"/>
+            <w:bookmarkEnd w:id="6"/>
             <w:r>
               <w:rPr>
                 <w:lang w:val="en-US"/>
@@ -19185,21 +18377,7 @@
               <w:rPr>
                 <w:lang w:val="en-US"/>
               </w:rPr>
-              <w:t xml:space="preserve"> cells uptake </w:t>
-            </w:r>
-            <w:proofErr w:type="spellStart"/>
-            <w:r>
-              <w:rPr>
-                <w:lang w:val="en-US"/>
-              </w:rPr>
-              <w:t>upto</w:t>
-            </w:r>
-            <w:proofErr w:type="spellEnd"/>
-            <w:r>
-              <w:rPr>
-                <w:lang w:val="en-US"/>
-              </w:rPr>
-              <w:t xml:space="preserve"> the amount permitted by the limiting factor. </w:t>
+              <w:t xml:space="preserve"> cells uptake upto the amount permitted by the limiting factor. </w:t>
             </w:r>
           </w:p>
         </w:tc>
@@ -19302,26 +18480,12 @@
               <w:rPr>
                 <w:lang w:val="en-US"/>
               </w:rPr>
-              <w:t xml:space="preserve">cells uptake </w:t>
-            </w:r>
-            <w:proofErr w:type="spellStart"/>
-            <w:r>
-              <w:rPr>
-                <w:lang w:val="en-US"/>
-              </w:rPr>
-              <w:t>upto</w:t>
-            </w:r>
-            <w:proofErr w:type="spellEnd"/>
-            <w:r>
-              <w:rPr>
-                <w:lang w:val="en-US"/>
-              </w:rPr>
-              <w:t xml:space="preserve"> the amount permitted by the limiting factor. </w:t>
+              <w:t xml:space="preserve">cells uptake upto the amount permitted by the limiting factor. </w:t>
             </w:r>
           </w:p>
         </w:tc>
       </w:tr>
-      <w:bookmarkEnd w:id="6"/>
+      <w:bookmarkEnd w:id="7"/>
       <w:tr>
         <w:tc>
           <w:tcPr>
@@ -19372,8 +18536,6 @@
                 <w:lang w:val="en-US"/>
               </w:rPr>
             </w:pPr>
-            <w:proofErr w:type="spellStart"/>
-            <w:proofErr w:type="gramStart"/>
             <w:r>
               <w:rPr>
                 <w:lang w:val="en-US"/>
@@ -19401,15 +18563,47 @@
               </w:rPr>
               <w:t>p</w:t>
             </w:r>
-            <w:proofErr w:type="spellEnd"/>
-            <w:proofErr w:type="gramEnd"/>
-            <w:r>
-              <w:rPr>
-                <w:lang w:val="en-US"/>
-              </w:rPr>
-              <w:t xml:space="preserve"> = </w:t>
-            </w:r>
-            <w:proofErr w:type="spellStart"/>
+            <w:r>
+              <w:rPr>
+                <w:lang w:val="en-US"/>
+              </w:rPr>
+              <w:t xml:space="preserve"> = Vmax</w:t>
+            </w:r>
+            <w:r>
+              <w:rPr>
+                <w:vertAlign w:val="subscript"/>
+                <w:lang w:val="en-US"/>
+              </w:rPr>
+              <w:t>ON</w:t>
+            </w:r>
+            <w:r>
+              <w:rPr>
+                <w:vertAlign w:val="subscript"/>
+                <w:lang w:val="en-US"/>
+              </w:rPr>
+              <w:t>,</w:t>
+            </w:r>
+            <w:r>
+              <w:rPr>
+                <w:vertAlign w:val="subscript"/>
+                <w:lang w:val="en-US"/>
+              </w:rPr>
+              <w:t>p</w:t>
+            </w:r>
+            <w:r>
+              <w:rPr>
+                <w:lang w:val="en-US"/>
+              </w:rPr>
+              <w:t xml:space="preserve"> * 50</w:t>
+            </w:r>
+          </w:p>
+          <w:p>
+            <w:pPr>
+              <w:cnfStyle w:val="000000000000" w:firstRow="0" w:lastRow="0" w:firstColumn="0" w:lastColumn="0" w:oddVBand="0" w:evenVBand="0" w:oddHBand="0" w:evenHBand="0" w:firstRowFirstColumn="0" w:firstRowLastColumn="0" w:lastRowFirstColumn="0" w:lastRowLastColumn="0"/>
+              <w:rPr>
+                <w:lang w:val="en-US"/>
+              </w:rPr>
+            </w:pPr>
             <w:r>
               <w:rPr>
                 <w:lang w:val="en-US"/>
@@ -19421,7 +18615,7 @@
                 <w:vertAlign w:val="subscript"/>
                 <w:lang w:val="en-US"/>
               </w:rPr>
-              <w:t>ON</w:t>
+              <w:t>OC</w:t>
             </w:r>
             <w:r>
               <w:rPr>
@@ -19437,28 +18631,11 @@
               </w:rPr>
               <w:t>p</w:t>
             </w:r>
-            <w:proofErr w:type="spellEnd"/>
-            <w:r>
-              <w:rPr>
-                <w:lang w:val="en-US"/>
-              </w:rPr>
-              <w:t xml:space="preserve"> * 50</w:t>
-            </w:r>
-          </w:p>
-          <w:p>
-            <w:pPr>
-              <w:cnfStyle w:val="000000000000" w:firstRow="0" w:lastRow="0" w:firstColumn="0" w:lastColumn="0" w:oddVBand="0" w:evenVBand="0" w:oddHBand="0" w:evenHBand="0" w:firstRowFirstColumn="0" w:firstRowLastColumn="0" w:lastRowFirstColumn="0" w:lastRowLastColumn="0"/>
-              <w:rPr>
-                <w:lang w:val="en-US"/>
-              </w:rPr>
-            </w:pPr>
-            <w:proofErr w:type="spellStart"/>
-            <w:proofErr w:type="gramStart"/>
-            <w:r>
-              <w:rPr>
-                <w:lang w:val="en-US"/>
-              </w:rPr>
-              <w:t>Vmax</w:t>
+            <w:r>
+              <w:rPr>
+                <w:lang w:val="en-US"/>
+              </w:rPr>
+              <w:t xml:space="preserve"> = Vmax</w:t>
             </w:r>
             <w:r>
               <w:rPr>
@@ -19481,43 +18658,6 @@
               </w:rPr>
               <w:t>p</w:t>
             </w:r>
-            <w:proofErr w:type="spellEnd"/>
-            <w:proofErr w:type="gramEnd"/>
-            <w:r>
-              <w:rPr>
-                <w:lang w:val="en-US"/>
-              </w:rPr>
-              <w:t xml:space="preserve"> = </w:t>
-            </w:r>
-            <w:proofErr w:type="spellStart"/>
-            <w:r>
-              <w:rPr>
-                <w:lang w:val="en-US"/>
-              </w:rPr>
-              <w:t>Vmax</w:t>
-            </w:r>
-            <w:r>
-              <w:rPr>
-                <w:vertAlign w:val="subscript"/>
-                <w:lang w:val="en-US"/>
-              </w:rPr>
-              <w:t>OC</w:t>
-            </w:r>
-            <w:r>
-              <w:rPr>
-                <w:vertAlign w:val="subscript"/>
-                <w:lang w:val="en-US"/>
-              </w:rPr>
-              <w:t>,</w:t>
-            </w:r>
-            <w:r>
-              <w:rPr>
-                <w:vertAlign w:val="subscript"/>
-                <w:lang w:val="en-US"/>
-              </w:rPr>
-              <w:t>p</w:t>
-            </w:r>
-            <w:proofErr w:type="spellEnd"/>
             <w:r>
               <w:rPr>
                 <w:lang w:val="en-US"/>
@@ -19576,7 +18716,6 @@
               <w:rPr>
                 <w:lang w:val="en-US"/>
               </w:rPr>
-              <w:lastRenderedPageBreak/>
               <w:t>Detoxification</w:t>
             </w:r>
           </w:p>
@@ -19955,27 +19094,13 @@
               <w:rPr>
                 <w:lang w:val="en-US"/>
               </w:rPr>
-              <w:t xml:space="preserve">Figure 6: effects of disabling the different mechanisms on the model </w:t>
-            </w:r>
-            <w:proofErr w:type="gramStart"/>
-            <w:r>
-              <w:rPr>
-                <w:lang w:val="en-US"/>
-              </w:rPr>
-              <w:t>simulation</w:t>
-            </w:r>
-            <w:r>
-              <w:rPr>
-                <w:lang w:val="en-US"/>
-              </w:rPr>
-              <w:t xml:space="preserve"> .</w:t>
-            </w:r>
-            <w:proofErr w:type="gramEnd"/>
-            <w:r>
-              <w:rPr>
-                <w:lang w:val="en-US"/>
-              </w:rPr>
-              <w:t xml:space="preserve"> </w:t>
+              <w:t>Figure 6: effects of disabling the different mechanisms on the model simulation</w:t>
+            </w:r>
+            <w:r>
+              <w:rPr>
+                <w:lang w:val="en-US"/>
+              </w:rPr>
+              <w:t xml:space="preserve"> . </w:t>
             </w:r>
             <w:r>
               <w:rPr>
@@ -20171,7 +19296,6 @@
                 <w:noProof/>
                 <w:lang w:val="en-US"/>
               </w:rPr>
-              <w:lastRenderedPageBreak/>
               <w:drawing>
                 <wp:inline distT="0" distB="0" distL="0" distR="0" wp14:anchorId="0B27FA86" wp14:editId="52EADCE3">
                   <wp:extent cx="5731510" cy="2575560"/>
@@ -20519,7 +19643,7 @@
 </file>
 
 <file path=word/numbering.xml><?xml version="1.0" encoding="utf-8"?>
-<w:numbering xmlns:wpc="http://schemas.microsoft.com/office/word/2010/wordprocessingCanvas" xmlns:cx="http://schemas.microsoft.com/office/drawing/2014/chartex" xmlns:cx1="http://schemas.microsoft.com/office/drawing/2015/9/8/chartex" xmlns:cx2="http://schemas.microsoft.com/office/drawing/2015/10/21/chartex" xmlns:cx3="http://schemas.microsoft.com/office/drawing/2016/5/9/chartex" xmlns:cx4="http://schemas.microsoft.com/office/drawing/2016/5/10/chartex" xmlns:cx5="http://schemas.microsoft.com/office/drawing/2016/5/11/chartex" xmlns:cx6="http://schemas.microsoft.com/office/drawing/2016/5/12/chartex" xmlns:cx7="http://schemas.microsoft.com/office/drawing/2016/5/13/chartex" xmlns:cx8="http://schemas.microsoft.com/office/drawing/2016/5/14/chartex" xmlns:mc="http://schemas.openxmlformats.org/markup-compatibility/2006" xmlns:aink="http://schemas.microsoft.com/office/drawing/2016/ink" xmlns:am3d="http://schemas.microsoft.com/office/drawing/2017/model3d" xmlns:o="urn:schemas-microsoft-com:office:office" xmlns:r="http://schemas.openxmlformats.org/officeDocument/2006/relationships" xmlns:m="http://schemas.openxmlformats.org/officeDocument/2006/math" xmlns:v="urn:schemas-microsoft-com:vml" xmlns:wp14="http://schemas.microsoft.com/office/word/2010/wordprocessingDrawing" xmlns:wp="http://schemas.openxmlformats.org/drawingml/2006/wordprocessingDrawing" xmlns:w10="urn:schemas-microsoft-com:office:word" xmlns:w="http://schemas.openxmlformats.org/wordprocessingml/2006/main" xmlns:w14="http://schemas.microsoft.com/office/word/2010/wordml" xmlns:w15="http://schemas.microsoft.com/office/word/2012/wordml" xmlns:w16cex="http://schemas.microsoft.com/office/word/2018/wordml/cex" xmlns:w16cid="http://schemas.microsoft.com/office/word/2016/wordml/cid" xmlns:w16="http://schemas.microsoft.com/office/word/2018/wordml" xmlns:w16sdtdh="http://schemas.microsoft.com/office/word/2020/wordml/sdtdatahash" xmlns:w16se="http://schemas.microsoft.com/office/word/2015/wordml/symex" xmlns:wpg="http://schemas.microsoft.com/office/word/2010/wordprocessingGroup" xmlns:wpi="http://schemas.microsoft.com/office/word/2010/wordprocessingInk" xmlns:wne="http://schemas.microsoft.com/office/word/2006/wordml" xmlns:wps="http://schemas.microsoft.com/office/word/2010/wordprocessingShape" mc:Ignorable="w14 w15 w16se w16cid w16 w16cex w16sdtdh wp14">
+<w:numbering xmlns:wpc="http://schemas.microsoft.com/office/word/2010/wordprocessingCanvas" xmlns:cx="http://schemas.microsoft.com/office/drawing/2014/chartex" xmlns:cx1="http://schemas.microsoft.com/office/drawing/2015/9/8/chartex" xmlns:mc="http://schemas.openxmlformats.org/markup-compatibility/2006" xmlns:o="urn:schemas-microsoft-com:office:office" xmlns:r="http://schemas.openxmlformats.org/officeDocument/2006/relationships" xmlns:m="http://schemas.openxmlformats.org/officeDocument/2006/math" xmlns:v="urn:schemas-microsoft-com:vml" xmlns:wp14="http://schemas.microsoft.com/office/word/2010/wordprocessingDrawing" xmlns:wp="http://schemas.openxmlformats.org/drawingml/2006/wordprocessingDrawing" xmlns:w10="urn:schemas-microsoft-com:office:word" xmlns:w="http://schemas.openxmlformats.org/wordprocessingml/2006/main" xmlns:w14="http://schemas.microsoft.com/office/word/2010/wordml" xmlns:w15="http://schemas.microsoft.com/office/word/2012/wordml" xmlns:w16se="http://schemas.microsoft.com/office/word/2015/wordml/symex" xmlns:wpg="http://schemas.microsoft.com/office/word/2010/wordprocessingGroup" xmlns:wpi="http://schemas.microsoft.com/office/word/2010/wordprocessingInk" xmlns:wne="http://schemas.microsoft.com/office/word/2006/wordml" xmlns:wps="http://schemas.microsoft.com/office/word/2010/wordprocessingShape" mc:Ignorable="w14 w15 w16se wp14">
   <w:abstractNum w:abstractNumId="0" w15:restartNumberingAfterBreak="0">
     <w:nsid w:val="1482775B"/>
     <w:multiLevelType w:val="multilevel"/>
@@ -21058,7 +20182,7 @@
 </file>
 
 <file path=word/styles.xml><?xml version="1.0" encoding="utf-8"?>
-<w:styles xmlns:mc="http://schemas.openxmlformats.org/markup-compatibility/2006" xmlns:r="http://schemas.openxmlformats.org/officeDocument/2006/relationships" xmlns:w="http://schemas.openxmlformats.org/wordprocessingml/2006/main" xmlns:w14="http://schemas.microsoft.com/office/word/2010/wordml" xmlns:w15="http://schemas.microsoft.com/office/word/2012/wordml" xmlns:w16cex="http://schemas.microsoft.com/office/word/2018/wordml/cex" xmlns:w16cid="http://schemas.microsoft.com/office/word/2016/wordml/cid" xmlns:w16="http://schemas.microsoft.com/office/word/2018/wordml" xmlns:w16sdtdh="http://schemas.microsoft.com/office/word/2020/wordml/sdtdatahash" xmlns:w16se="http://schemas.microsoft.com/office/word/2015/wordml/symex" mc:Ignorable="w14 w15 w16se w16cid w16 w16cex w16sdtdh">
+<w:styles xmlns:mc="http://schemas.openxmlformats.org/markup-compatibility/2006" xmlns:r="http://schemas.openxmlformats.org/officeDocument/2006/relationships" xmlns:w="http://schemas.openxmlformats.org/wordprocessingml/2006/main" xmlns:w14="http://schemas.microsoft.com/office/word/2010/wordml" xmlns:w15="http://schemas.microsoft.com/office/word/2012/wordml" xmlns:w16se="http://schemas.microsoft.com/office/word/2015/wordml/symex" mc:Ignorable="w14 w15 w16se">
   <w:docDefaults>
     <w:rPrDefault>
       <w:rPr>
@@ -21074,7 +20198,7 @@
       </w:pPr>
     </w:pPrDefault>
   </w:docDefaults>
-  <w:latentStyles w:defLockedState="0" w:defUIPriority="99" w:defSemiHidden="0" w:defUnhideWhenUsed="0" w:defQFormat="0" w:count="376">
+  <w:latentStyles w:defLockedState="0" w:defUIPriority="99" w:defSemiHidden="0" w:defUnhideWhenUsed="0" w:defQFormat="0" w:count="371">
     <w:lsdException w:name="Normal" w:uiPriority="0" w:qFormat="1"/>
     <w:lsdException w:name="heading 1" w:uiPriority="9" w:qFormat="1"/>
     <w:lsdException w:name="heading 2" w:semiHidden="1" w:uiPriority="9" w:unhideWhenUsed="1" w:qFormat="1"/>
@@ -21446,11 +20570,6 @@
     <w:lsdException w:name="List Table 5 Dark Accent 6" w:uiPriority="50"/>
     <w:lsdException w:name="List Table 6 Colorful Accent 6" w:uiPriority="51"/>
     <w:lsdException w:name="List Table 7 Colorful Accent 6" w:uiPriority="52"/>
-    <w:lsdException w:name="Mention" w:semiHidden="1" w:unhideWhenUsed="1"/>
-    <w:lsdException w:name="Smart Hyperlink" w:semiHidden="1" w:unhideWhenUsed="1"/>
-    <w:lsdException w:name="Hashtag" w:semiHidden="1" w:unhideWhenUsed="1"/>
-    <w:lsdException w:name="Unresolved Mention" w:semiHidden="1" w:unhideWhenUsed="1"/>
-    <w:lsdException w:name="Smart Link" w:semiHidden="1" w:unhideWhenUsed="1"/>
   </w:latentStyles>
   <w:style w:type="paragraph" w:default="1" w:styleId="Normal">
     <w:name w:val="Normal"/>
@@ -22696,7 +21815,7 @@
 </file>
 
 <file path=customXml/itemProps1.xml><?xml version="1.0" encoding="utf-8"?>
-<ds:datastoreItem xmlns:ds="http://schemas.openxmlformats.org/officeDocument/2006/customXml" ds:itemID="{9EA958CD-6576-43A8-86D7-F3C551196CE6}">
+<ds:datastoreItem xmlns:ds="http://schemas.openxmlformats.org/officeDocument/2006/customXml" ds:itemID="{94DF2A43-A0ED-4ABE-B021-9F19FD8A8AC7}">
   <ds:schemaRefs>
     <ds:schemaRef ds:uri="http://schemas.openxmlformats.org/officeDocument/2006/bibliography"/>
   </ds:schemaRefs>

</xml_diff>